<commit_message>
Bug Fix + Documentation
</commit_message>
<xml_diff>
--- a/docs/Dokumentation Schach.docx
+++ b/docs/Dokumentation Schach.docx
@@ -28,7 +28,11 @@
     <w:sdt>
       <w:sdtPr>
         <w:rPr>
-          <w:lang w:val="de-DE"/>
+          <w:rFonts w:asciiTheme="minorHAnsi" w:eastAsiaTheme="minorHAnsi" w:hAnsiTheme="minorHAnsi" w:cstheme="minorBidi"/>
+          <w:color w:val="auto"/>
+          <w:sz w:val="22"/>
+          <w:szCs w:val="22"/>
+          <w:lang w:val="de-DE" w:eastAsia="en-US"/>
         </w:rPr>
         <w:id w:val="405190022"/>
         <w:docPartObj>
@@ -38,17 +42,15 @@
       </w:sdtPr>
       <w:sdtEndPr>
         <w:rPr>
-          <w:rFonts w:asciiTheme="minorHAnsi" w:eastAsiaTheme="minorHAnsi" w:hAnsiTheme="minorHAnsi" w:cstheme="minorBidi"/>
-          <w:color w:val="auto"/>
-          <w:sz w:val="24"/>
-          <w:szCs w:val="24"/>
-          <w:lang w:eastAsia="en-US"/>
+          <w:sz w:val="24"/>
+          <w:szCs w:val="24"/>
         </w:rPr>
       </w:sdtEndPr>
       <w:sdtContent>
         <w:p>
           <w:pPr>
             <w:pStyle w:val="Inhaltsverzeichnisberschrift"/>
+            <w:spacing w:line="360" w:lineRule="auto"/>
             <w:jc w:val="both"/>
             <w:rPr>
               <w:rFonts w:asciiTheme="minorHAnsi" w:hAnsiTheme="minorHAnsi" w:cstheme="minorHAnsi"/>
@@ -99,7 +101,7 @@
             </w:rPr>
             <w:fldChar w:fldCharType="separate"/>
           </w:r>
-          <w:hyperlink w:anchor="_Toc64556599" w:history="1">
+          <w:hyperlink w:anchor="_Toc64629847" w:history="1">
             <w:r>
               <w:rPr>
                 <w:rStyle w:val="Hyperlink"/>
@@ -128,7 +130,7 @@
                 <w:noProof/>
                 <w:webHidden/>
               </w:rPr>
-              <w:instrText xml:space="preserve"> PAGEREF _Toc64556599 \h </w:instrText>
+              <w:instrText xml:space="preserve"> PAGEREF _Toc64629847 \h </w:instrText>
             </w:r>
             <w:r>
               <w:rPr>
@@ -171,7 +173,7 @@
               <w:lang w:eastAsia="de-AT"/>
             </w:rPr>
           </w:pPr>
-          <w:hyperlink w:anchor="_Toc64556600" w:history="1">
+          <w:hyperlink w:anchor="_Toc64629848" w:history="1">
             <w:r>
               <w:rPr>
                 <w:rStyle w:val="Hyperlink"/>
@@ -200,7 +202,7 @@
                 <w:noProof/>
                 <w:webHidden/>
               </w:rPr>
-              <w:instrText xml:space="preserve"> PAGEREF _Toc64556600 \h </w:instrText>
+              <w:instrText xml:space="preserve"> PAGEREF _Toc64629848 \h </w:instrText>
             </w:r>
             <w:r>
               <w:rPr>
@@ -243,7 +245,7 @@
               <w:lang w:eastAsia="de-AT"/>
             </w:rPr>
           </w:pPr>
-          <w:hyperlink w:anchor="_Toc64556601" w:history="1">
+          <w:hyperlink w:anchor="_Toc64629849" w:history="1">
             <w:r>
               <w:rPr>
                 <w:rStyle w:val="Hyperlink"/>
@@ -272,7 +274,7 @@
                 <w:noProof/>
                 <w:webHidden/>
               </w:rPr>
-              <w:instrText xml:space="preserve"> PAGEREF _Toc64556601 \h </w:instrText>
+              <w:instrText xml:space="preserve"> PAGEREF _Toc64629849 \h </w:instrText>
             </w:r>
             <w:r>
               <w:rPr>
@@ -310,10 +312,12 @@
               <w:tab w:val="right" w:leader="dot" w:pos="9062"/>
             </w:tabs>
             <w:rPr>
+              <w:rFonts w:eastAsiaTheme="minorEastAsia"/>
               <w:noProof/>
+              <w:lang w:eastAsia="de-AT"/>
             </w:rPr>
           </w:pPr>
-          <w:hyperlink w:anchor="_Toc64556602" w:history="1">
+          <w:hyperlink w:anchor="_Toc64629850" w:history="1">
             <w:r>
               <w:rPr>
                 <w:rStyle w:val="Hyperlink"/>
@@ -321,7 +325,7 @@
                 <w:noProof/>
                 <w:lang w:val="de-DE"/>
               </w:rPr>
-              <w:t>Grundbegriffe und Spielziel</w:t>
+              <w:t>Grundsätzlicher Spielverlauf</w:t>
             </w:r>
             <w:r>
               <w:rPr>
@@ -342,7 +346,7 @@
                 <w:noProof/>
                 <w:webHidden/>
               </w:rPr>
-              <w:instrText xml:space="preserve"> PAGEREF _Toc64556602 \h </w:instrText>
+              <w:instrText xml:space="preserve"> PAGEREF _Toc64629850 \h </w:instrText>
             </w:r>
             <w:r>
               <w:rPr>
@@ -385,7 +389,7 @@
               <w:lang w:eastAsia="de-AT"/>
             </w:rPr>
           </w:pPr>
-          <w:hyperlink w:anchor="_Toc64556603" w:history="1">
+          <w:hyperlink w:anchor="_Toc64629851" w:history="1">
             <w:r>
               <w:rPr>
                 <w:rStyle w:val="Hyperlink"/>
@@ -393,7 +397,7 @@
                 <w:noProof/>
                 <w:lang w:val="de-DE"/>
               </w:rPr>
-              <w:t>Textuelle Beschreibung der Klassen</w:t>
+              <w:t>Zugregeln</w:t>
             </w:r>
             <w:r>
               <w:rPr>
@@ -414,7 +418,7 @@
                 <w:noProof/>
                 <w:webHidden/>
               </w:rPr>
-              <w:instrText xml:space="preserve"> PAGEREF _Toc64556603 \h </w:instrText>
+              <w:instrText xml:space="preserve"> PAGEREF _Toc64629851 \h </w:instrText>
             </w:r>
             <w:r>
               <w:rPr>
@@ -434,7 +438,7 @@
                 <w:noProof/>
                 <w:webHidden/>
               </w:rPr>
-              <w:t>1</w:t>
+              <w:t>2</w:t>
             </w:r>
             <w:r>
               <w:rPr>
@@ -457,7 +461,7 @@
               <w:lang w:eastAsia="de-AT"/>
             </w:rPr>
           </w:pPr>
-          <w:hyperlink w:anchor="_Toc64556604" w:history="1">
+          <w:hyperlink w:anchor="_Toc64629852" w:history="1">
             <w:r>
               <w:rPr>
                 <w:rStyle w:val="Hyperlink"/>
@@ -465,16 +469,71 @@
                 <w:noProof/>
                 <w:lang w:val="de-DE"/>
               </w:rPr>
-              <w:t>UML</w:t>
-            </w:r>
-            <w:r>
-              <w:rPr>
-                <w:rStyle w:val="Hyperlink"/>
-                <w:noProof/>
-                <w:lang w:val="de-DE"/>
-              </w:rPr>
-              <w:t xml:space="preserve"> </w:t>
-            </w:r>
+              <w:t>Textuelle Beschreibung der Klassen</w:t>
+            </w:r>
+            <w:r>
+              <w:rPr>
+                <w:noProof/>
+                <w:webHidden/>
+              </w:rPr>
+              <w:tab/>
+            </w:r>
+            <w:r>
+              <w:rPr>
+                <w:noProof/>
+                <w:webHidden/>
+              </w:rPr>
+              <w:fldChar w:fldCharType="begin"/>
+            </w:r>
+            <w:r>
+              <w:rPr>
+                <w:noProof/>
+                <w:webHidden/>
+              </w:rPr>
+              <w:instrText xml:space="preserve"> PAGEREF _Toc64629852 \h </w:instrText>
+            </w:r>
+            <w:r>
+              <w:rPr>
+                <w:noProof/>
+                <w:webHidden/>
+              </w:rPr>
+            </w:r>
+            <w:r>
+              <w:rPr>
+                <w:noProof/>
+                <w:webHidden/>
+              </w:rPr>
+              <w:fldChar w:fldCharType="separate"/>
+            </w:r>
+            <w:r>
+              <w:rPr>
+                <w:noProof/>
+                <w:webHidden/>
+              </w:rPr>
+              <w:t>5</w:t>
+            </w:r>
+            <w:r>
+              <w:rPr>
+                <w:noProof/>
+                <w:webHidden/>
+              </w:rPr>
+              <w:fldChar w:fldCharType="end"/>
+            </w:r>
+          </w:hyperlink>
+        </w:p>
+        <w:p>
+          <w:pPr>
+            <w:pStyle w:val="Verzeichnis2"/>
+            <w:tabs>
+              <w:tab w:val="right" w:leader="dot" w:pos="9062"/>
+            </w:tabs>
+            <w:rPr>
+              <w:rFonts w:eastAsiaTheme="minorEastAsia"/>
+              <w:noProof/>
+              <w:lang w:eastAsia="de-AT"/>
+            </w:rPr>
+          </w:pPr>
+          <w:hyperlink w:anchor="_Toc64629853" w:history="1">
             <w:r>
               <w:rPr>
                 <w:rStyle w:val="Hyperlink"/>
@@ -482,6 +541,23 @@
                 <w:noProof/>
                 <w:lang w:val="de-DE"/>
               </w:rPr>
+              <w:t>UML</w:t>
+            </w:r>
+            <w:r>
+              <w:rPr>
+                <w:rStyle w:val="Hyperlink"/>
+                <w:noProof/>
+                <w:lang w:val="de-DE"/>
+              </w:rPr>
+              <w:t xml:space="preserve"> </w:t>
+            </w:r>
+            <w:r>
+              <w:rPr>
+                <w:rStyle w:val="Hyperlink"/>
+                <w:rFonts w:cstheme="minorHAnsi"/>
+                <w:noProof/>
+                <w:lang w:val="de-DE"/>
+              </w:rPr>
               <w:t>Klassendiagramm</w:t>
             </w:r>
             <w:r>
@@ -503,7 +579,7 @@
                 <w:noProof/>
                 <w:webHidden/>
               </w:rPr>
-              <w:instrText xml:space="preserve"> PAGEREF _Toc64556604 \h </w:instrText>
+              <w:instrText xml:space="preserve"> PAGEREF _Toc64629853 \h </w:instrText>
             </w:r>
             <w:r>
               <w:rPr>
@@ -523,7 +599,7 @@
                 <w:noProof/>
                 <w:webHidden/>
               </w:rPr>
-              <w:t>1</w:t>
+              <w:t>6</w:t>
             </w:r>
             <w:r>
               <w:rPr>
@@ -546,7 +622,7 @@
               <w:lang w:eastAsia="de-AT"/>
             </w:rPr>
           </w:pPr>
-          <w:hyperlink w:anchor="_Toc64556605" w:history="1">
+          <w:hyperlink w:anchor="_Toc64629854" w:history="1">
             <w:r>
               <w:rPr>
                 <w:rStyle w:val="Hyperlink"/>
@@ -575,7 +651,7 @@
                 <w:noProof/>
                 <w:webHidden/>
               </w:rPr>
-              <w:instrText xml:space="preserve"> PAGEREF _Toc64556605 \h </w:instrText>
+              <w:instrText xml:space="preserve"> PAGEREF _Toc64629854 \h </w:instrText>
             </w:r>
             <w:r>
               <w:rPr>
@@ -595,7 +671,7 @@
                 <w:noProof/>
                 <w:webHidden/>
               </w:rPr>
-              <w:t>1</w:t>
+              <w:t>7</w:t>
             </w:r>
             <w:r>
               <w:rPr>
@@ -618,7 +694,7 @@
               <w:lang w:eastAsia="de-AT"/>
             </w:rPr>
           </w:pPr>
-          <w:hyperlink w:anchor="_Toc64556606" w:history="1">
+          <w:hyperlink w:anchor="_Toc64629855" w:history="1">
             <w:r>
               <w:rPr>
                 <w:rStyle w:val="Hyperlink"/>
@@ -647,7 +723,7 @@
                 <w:noProof/>
                 <w:webHidden/>
               </w:rPr>
-              <w:instrText xml:space="preserve"> PAGEREF _Toc64556606 \h </w:instrText>
+              <w:instrText xml:space="preserve"> PAGEREF _Toc64629855 \h </w:instrText>
             </w:r>
             <w:r>
               <w:rPr>
@@ -667,7 +743,7 @@
                 <w:noProof/>
                 <w:webHidden/>
               </w:rPr>
-              <w:t>1</w:t>
+              <w:t>8</w:t>
             </w:r>
             <w:r>
               <w:rPr>
@@ -690,7 +766,7 @@
               <w:lang w:eastAsia="de-AT"/>
             </w:rPr>
           </w:pPr>
-          <w:hyperlink w:anchor="_Toc64556607" w:history="1">
+          <w:hyperlink w:anchor="_Toc64629856" w:history="1">
             <w:r>
               <w:rPr>
                 <w:rStyle w:val="Hyperlink"/>
@@ -719,7 +795,7 @@
                 <w:noProof/>
                 <w:webHidden/>
               </w:rPr>
-              <w:instrText xml:space="preserve"> PAGEREF _Toc64556607 \h </w:instrText>
+              <w:instrText xml:space="preserve"> PAGEREF _Toc64629856 \h </w:instrText>
             </w:r>
             <w:r>
               <w:rPr>
@@ -739,7 +815,7 @@
                 <w:noProof/>
                 <w:webHidden/>
               </w:rPr>
-              <w:t>1</w:t>
+              <w:t>9</w:t>
             </w:r>
             <w:r>
               <w:rPr>
@@ -762,7 +838,7 @@
               <w:lang w:eastAsia="de-AT"/>
             </w:rPr>
           </w:pPr>
-          <w:hyperlink w:anchor="_Toc64556608" w:history="1">
+          <w:hyperlink w:anchor="_Toc64629857" w:history="1">
             <w:r>
               <w:rPr>
                 <w:rStyle w:val="Hyperlink"/>
@@ -791,7 +867,7 @@
                 <w:noProof/>
                 <w:webHidden/>
               </w:rPr>
-              <w:instrText xml:space="preserve"> PAGEREF _Toc64556608 \h </w:instrText>
+              <w:instrText xml:space="preserve"> PAGEREF _Toc64629857 \h </w:instrText>
             </w:r>
             <w:r>
               <w:rPr>
@@ -811,7 +887,7 @@
                 <w:noProof/>
                 <w:webHidden/>
               </w:rPr>
-              <w:t>1</w:t>
+              <w:t>11</w:t>
             </w:r>
             <w:r>
               <w:rPr>
@@ -828,7 +904,79 @@
             <w:tabs>
               <w:tab w:val="right" w:leader="dot" w:pos="9062"/>
             </w:tabs>
-            <w:jc w:val="both"/>
+            <w:rPr>
+              <w:rFonts w:eastAsiaTheme="minorEastAsia"/>
+              <w:noProof/>
+              <w:lang w:eastAsia="de-AT"/>
+            </w:rPr>
+          </w:pPr>
+          <w:hyperlink w:anchor="_Toc64629858" w:history="1">
+            <w:r>
+              <w:rPr>
+                <w:rStyle w:val="Hyperlink"/>
+                <w:rFonts w:cstheme="minorHAnsi"/>
+                <w:noProof/>
+                <w:lang w:val="de-DE"/>
+              </w:rPr>
+              <w:t>Quellen</w:t>
+            </w:r>
+            <w:r>
+              <w:rPr>
+                <w:noProof/>
+                <w:webHidden/>
+              </w:rPr>
+              <w:tab/>
+            </w:r>
+            <w:r>
+              <w:rPr>
+                <w:noProof/>
+                <w:webHidden/>
+              </w:rPr>
+              <w:fldChar w:fldCharType="begin"/>
+            </w:r>
+            <w:r>
+              <w:rPr>
+                <w:noProof/>
+                <w:webHidden/>
+              </w:rPr>
+              <w:instrText xml:space="preserve"> PAGEREF _Toc64629858 \h </w:instrText>
+            </w:r>
+            <w:r>
+              <w:rPr>
+                <w:noProof/>
+                <w:webHidden/>
+              </w:rPr>
+            </w:r>
+            <w:r>
+              <w:rPr>
+                <w:noProof/>
+                <w:webHidden/>
+              </w:rPr>
+              <w:fldChar w:fldCharType="separate"/>
+            </w:r>
+            <w:r>
+              <w:rPr>
+                <w:noProof/>
+                <w:webHidden/>
+              </w:rPr>
+              <w:t>11</w:t>
+            </w:r>
+            <w:r>
+              <w:rPr>
+                <w:noProof/>
+                <w:webHidden/>
+              </w:rPr>
+              <w:fldChar w:fldCharType="end"/>
+            </w:r>
+          </w:hyperlink>
+        </w:p>
+        <w:p>
+          <w:pPr>
+            <w:pStyle w:val="Verzeichnis1"/>
+            <w:tabs>
+              <w:tab w:val="right" w:leader="dot" w:pos="9062"/>
+            </w:tabs>
+            <w:spacing w:line="360" w:lineRule="auto"/>
             <w:rPr>
               <w:sz w:val="24"/>
               <w:szCs w:val="24"/>
@@ -857,7 +1005,7 @@
           <w:lang w:val="de-DE"/>
         </w:rPr>
       </w:pPr>
-      <w:bookmarkStart w:id="0" w:name="_Toc64556599"/>
+      <w:bookmarkStart w:id="0" w:name="_Toc64629847"/>
       <w:r>
         <w:rPr>
           <w:rFonts w:asciiTheme="minorHAnsi" w:hAnsiTheme="minorHAnsi" w:cstheme="minorHAnsi"/>
@@ -885,7 +1033,7 @@
           <w:szCs w:val="24"/>
           <w:lang w:val="de-DE"/>
         </w:rPr>
-        <w:t>…</w:t>
+        <w:t xml:space="preserve">Diese Dokumentation beschreibt das Projekt Schach im Fach POS1. Es werden die Planung, die Umsetzung, das Ergebnis und der weiter Ausblick beschrieben. Die Planung beinhaltet die grundsätzlichen Regeln, eine UML Klassendiagramm und eine Textuelle Beschreibung der Klassen. Die Umsetzung gibt Einblick in Interessante Programmausschnitte und Unit-Tests. Das Ergebnis beschreibt den momentanen Stand des Projektes und der Ausblick die wie es weiter geht. </w:t>
       </w:r>
     </w:p>
     <w:p>
@@ -900,7 +1048,7 @@
           <w:lang w:val="de-DE"/>
         </w:rPr>
       </w:pPr>
-      <w:bookmarkStart w:id="1" w:name="_Toc64556600"/>
+      <w:bookmarkStart w:id="1" w:name="_Toc64629848"/>
       <w:r>
         <w:rPr>
           <w:rFonts w:asciiTheme="minorHAnsi" w:hAnsiTheme="minorHAnsi" w:cstheme="minorHAnsi"/>
@@ -924,7 +1072,7 @@
           <w:lang w:val="de-DE"/>
         </w:rPr>
       </w:pPr>
-      <w:bookmarkStart w:id="2" w:name="_Toc64556601"/>
+      <w:bookmarkStart w:id="2" w:name="_Toc64629849"/>
       <w:r>
         <w:rPr>
           <w:rFonts w:asciiTheme="minorHAnsi" w:hAnsiTheme="minorHAnsi" w:cstheme="minorHAnsi"/>
@@ -945,7 +1093,7 @@
           <w:lang w:val="de-DE"/>
         </w:rPr>
       </w:pPr>
-      <w:bookmarkStart w:id="3" w:name="_Toc64556602"/>
+      <w:bookmarkStart w:id="3" w:name="_Toc64629850"/>
       <w:r>
         <w:rPr>
           <w:rFonts w:asciiTheme="minorHAnsi" w:hAnsiTheme="minorHAnsi" w:cstheme="minorHAnsi"/>
@@ -953,23 +1101,29 @@
         </w:rPr>
         <w:t>Grund</w:t>
       </w:r>
+      <w:r>
+        <w:rPr>
+          <w:rFonts w:asciiTheme="minorHAnsi" w:hAnsiTheme="minorHAnsi" w:cstheme="minorHAnsi"/>
+          <w:lang w:val="de-DE"/>
+        </w:rPr>
+        <w:t>sätzlicher Spielverlauf</w:t>
+      </w:r>
       <w:bookmarkEnd w:id="3"/>
-      <w:r>
-        <w:rPr>
-          <w:rFonts w:asciiTheme="minorHAnsi" w:hAnsiTheme="minorHAnsi" w:cstheme="minorHAnsi"/>
-          <w:lang w:val="de-DE"/>
-        </w:rPr>
-        <w:t>sätzlicher Spielverlauf</w:t>
-      </w:r>
-    </w:p>
-    <w:p>
-      <w:pPr>
-        <w:rPr>
-          <w:lang w:val="de-DE"/>
-        </w:rPr>
-      </w:pPr>
-      <w:r>
-        <w:rPr>
+    </w:p>
+    <w:p>
+      <w:pPr>
+        <w:spacing w:line="360" w:lineRule="auto"/>
+        <w:jc w:val="both"/>
+        <w:rPr>
+          <w:sz w:val="24"/>
+          <w:szCs w:val="24"/>
+          <w:lang w:val="de-DE"/>
+        </w:rPr>
+      </w:pPr>
+      <w:r>
+        <w:rPr>
+          <w:sz w:val="24"/>
+          <w:szCs w:val="24"/>
           <w:lang w:val="de-DE"/>
         </w:rPr>
         <w:t>Zu Beginn des Spiels werden 32 Schachfiguren, jeweils 16 Weiße und 16 Schwarze, auf einem 8 mal 8 Felder großen Schachbrett in folgender Aufstellung platziert:</w:t>
@@ -978,16 +1132,18 @@
     <w:p>
       <w:pPr>
         <w:keepNext/>
+        <w:spacing w:line="360" w:lineRule="auto"/>
       </w:pPr>
       <w:r>
         <w:rPr>
           <w:noProof/>
           <w:lang w:val="de-DE"/>
         </w:rPr>
+        <w:lastRenderedPageBreak/>
         <w:drawing>
-          <wp:inline distT="0" distB="0" distL="0" distR="0" wp14:anchorId="73BE9356" wp14:editId="2CA43669">
-            <wp:extent cx="2115403" cy="2148458"/>
-            <wp:effectExtent l="0" t="0" r="0" b="4445"/>
+          <wp:inline distT="0" distB="0" distL="0" distR="0" wp14:anchorId="73BE9356" wp14:editId="724CC745">
+            <wp:extent cx="1496655" cy="1520041"/>
+            <wp:effectExtent l="0" t="0" r="8890" b="4445"/>
             <wp:docPr id="1" name="Grafik 1"/>
             <wp:cNvGraphicFramePr>
               <a:graphicFrameLocks xmlns:a="http://schemas.openxmlformats.org/drawingml/2006/main" noChangeAspect="1"/>
@@ -1014,7 +1170,7 @@
                   <pic:spPr>
                     <a:xfrm>
                       <a:off x="0" y="0"/>
-                      <a:ext cx="2191616" cy="2225862"/>
+                      <a:ext cx="1513259" cy="1536904"/>
                     </a:xfrm>
                     <a:prstGeom prst="rect">
                       <a:avLst/>
@@ -1030,6 +1186,7 @@
     <w:p>
       <w:pPr>
         <w:pStyle w:val="Beschriftung"/>
+        <w:spacing w:line="360" w:lineRule="auto"/>
         <w:rPr>
           <w:rFonts w:cstheme="minorHAnsi"/>
           <w:i w:val="0"/>
@@ -1088,6 +1245,8 @@
     </w:p>
     <w:p>
       <w:pPr>
+        <w:spacing w:line="360" w:lineRule="auto"/>
+        <w:jc w:val="both"/>
         <w:rPr>
           <w:sz w:val="24"/>
           <w:szCs w:val="24"/>
@@ -1105,15 +1264,7 @@
           <w:sz w:val="24"/>
           <w:szCs w:val="24"/>
         </w:rPr>
-        <w:t xml:space="preserve"> Halbzug, der Spieler bewegt eine Figur der eigenen Farbe auf ein anderes Spielfeld. Ein ganzer Zug besteht aus jeweils einem Halbzug vom weißen und schwarzen Spieler. Auf jedem Feld darf nur eine Figur stehen, bei einem Zug </w:t>
-      </w:r>
-      <w:r>
-        <w:rPr>
-          <w:sz w:val="24"/>
-          <w:szCs w:val="24"/>
-        </w:rPr>
-        <w:lastRenderedPageBreak/>
-        <w:t>einer andersfarbigen Figur auf dieses Feld, wird die Figur geschlagen und vom Feld genommen. Ziel des Spiels ist es den gegnerischen König Schachmatt zu setzen, das bedeutet ihn in eine ausweglose Situation zu bringen, in der er der Möglichkeit, geschlagen werden zu können, nicht ausweichen kann.</w:t>
+        <w:t xml:space="preserve"> Halbzug, der Spieler bewegt eine Figur der eigenen Farbe auf ein anderes Spielfeld. Ein ganzer Zug besteht aus jeweils einem Halbzug vom weißen und schwarzen Spieler. Auf jedem Feld darf nur eine Figur stehen, bei einem Zug einer andersfarbigen Figur auf dieses Feld, wird die Figur geschlagen und vom Feld genommen. Ziel des Spiels ist es den gegnerischen König Schachmatt zu setzen, das bedeutet ihn in eine ausweglose Situation zu bringen, in der er der Möglichkeit, geschlagen werden zu können, nicht ausweichen kann.</w:t>
       </w:r>
     </w:p>
     <w:p>
@@ -1128,6 +1279,7 @@
           <w:lang w:val="de-DE"/>
         </w:rPr>
       </w:pPr>
+      <w:bookmarkStart w:id="4" w:name="_Toc64629851"/>
       <w:r>
         <w:rPr>
           <w:rFonts w:asciiTheme="minorHAnsi" w:hAnsiTheme="minorHAnsi" w:cstheme="minorHAnsi"/>
@@ -1137,9 +1289,11 @@
         </w:rPr>
         <w:t>Zugregeln</w:t>
       </w:r>
-    </w:p>
-    <w:p>
-      <w:pPr>
+      <w:bookmarkEnd w:id="4"/>
+    </w:p>
+    <w:p>
+      <w:pPr>
+        <w:spacing w:line="360" w:lineRule="auto"/>
         <w:rPr>
           <w:b/>
           <w:bCs/>
@@ -1161,6 +1315,8 @@
     </w:p>
     <w:p>
       <w:pPr>
+        <w:spacing w:line="360" w:lineRule="auto"/>
+        <w:jc w:val="both"/>
         <w:rPr>
           <w:sz w:val="24"/>
           <w:szCs w:val="24"/>
@@ -1177,6 +1333,7 @@
     <w:p>
       <w:pPr>
         <w:keepNext/>
+        <w:spacing w:line="360" w:lineRule="auto"/>
         <w:rPr>
           <w:noProof/>
           <w:sz w:val="24"/>
@@ -1192,9 +1349,9 @@
           <w:lang w:val="de-DE"/>
         </w:rPr>
         <w:drawing>
-          <wp:inline distT="0" distB="0" distL="0" distR="0" wp14:anchorId="40B326A0" wp14:editId="4E07364F">
-            <wp:extent cx="1459217" cy="1487606"/>
-            <wp:effectExtent l="0" t="0" r="8255" b="0"/>
+          <wp:inline distT="0" distB="0" distL="0" distR="0" wp14:anchorId="40B326A0" wp14:editId="3CCA2CA5">
+            <wp:extent cx="1368725" cy="1395351"/>
+            <wp:effectExtent l="0" t="0" r="3175" b="0"/>
             <wp:docPr id="4" name="Grafik 4"/>
             <wp:cNvGraphicFramePr>
               <a:graphicFrameLocks xmlns:a="http://schemas.openxmlformats.org/drawingml/2006/main" noChangeAspect="1"/>
@@ -1221,7 +1378,7 @@
                   <pic:spPr>
                     <a:xfrm>
                       <a:off x="0" y="0"/>
-                      <a:ext cx="1481522" cy="1510344"/>
+                      <a:ext cx="1368725" cy="1395351"/>
                     </a:xfrm>
                     <a:prstGeom prst="rect">
                       <a:avLst/>
@@ -1237,6 +1394,7 @@
     <w:p>
       <w:pPr>
         <w:pStyle w:val="Beschriftung"/>
+        <w:spacing w:line="360" w:lineRule="auto"/>
         <w:rPr>
           <w:rFonts w:cstheme="minorHAnsi"/>
           <w:i w:val="0"/>
@@ -1295,6 +1453,25 @@
     </w:p>
     <w:p>
       <w:pPr>
+        <w:rPr>
+          <w:rFonts w:cstheme="minorHAnsi"/>
+          <w:color w:val="44546A" w:themeColor="text2"/>
+          <w:sz w:val="18"/>
+          <w:szCs w:val="18"/>
+        </w:rPr>
+      </w:pPr>
+      <w:r>
+        <w:rPr>
+          <w:rFonts w:cstheme="minorHAnsi"/>
+          <w:i/>
+          <w:iCs/>
+        </w:rPr>
+        <w:br w:type="page"/>
+      </w:r>
+    </w:p>
+    <w:p>
+      <w:pPr>
+        <w:spacing w:line="360" w:lineRule="auto"/>
         <w:rPr>
           <w:sz w:val="24"/>
           <w:szCs w:val="24"/>
@@ -1307,6 +1484,7 @@
           <w:sz w:val="24"/>
           <w:szCs w:val="24"/>
         </w:rPr>
+        <w:lastRenderedPageBreak/>
         <w:t>Dame:</w:t>
       </w:r>
       <w:r>
@@ -1319,6 +1497,8 @@
     </w:p>
     <w:p>
       <w:pPr>
+        <w:spacing w:line="360" w:lineRule="auto"/>
+        <w:jc w:val="both"/>
         <w:rPr>
           <w:sz w:val="24"/>
           <w:szCs w:val="24"/>
@@ -1342,6 +1522,7 @@
     <w:p>
       <w:pPr>
         <w:keepNext/>
+        <w:spacing w:line="360" w:lineRule="auto"/>
       </w:pPr>
       <w:r>
         <w:rPr>
@@ -1351,9 +1532,9 @@
           <w:lang w:val="de-DE"/>
         </w:rPr>
         <w:drawing>
-          <wp:inline distT="0" distB="0" distL="0" distR="0" wp14:anchorId="4E38460E" wp14:editId="63443FEB">
-            <wp:extent cx="1480782" cy="1521115"/>
-            <wp:effectExtent l="0" t="0" r="5715" b="3175"/>
+          <wp:inline distT="0" distB="0" distL="0" distR="0" wp14:anchorId="4E38460E" wp14:editId="64112A4E">
+            <wp:extent cx="1346791" cy="1383475"/>
+            <wp:effectExtent l="0" t="0" r="6350" b="7620"/>
             <wp:docPr id="3" name="Grafik 3" descr="Ein Bild, das Text, Kreuzworträtsel enthält.&#10;&#10;Automatisch generierte Beschreibung"/>
             <wp:cNvGraphicFramePr>
               <a:graphicFrameLocks xmlns:a="http://schemas.openxmlformats.org/drawingml/2006/main" noChangeAspect="1"/>
@@ -1380,7 +1561,7 @@
                   <pic:spPr>
                     <a:xfrm>
                       <a:off x="0" y="0"/>
-                      <a:ext cx="1495562" cy="1536298"/>
+                      <a:ext cx="1363442" cy="1400580"/>
                     </a:xfrm>
                     <a:prstGeom prst="rect">
                       <a:avLst/>
@@ -1396,6 +1577,7 @@
     <w:p>
       <w:pPr>
         <w:pStyle w:val="Beschriftung"/>
+        <w:spacing w:line="360" w:lineRule="auto"/>
         <w:rPr>
           <w:rFonts w:cstheme="minorHAnsi"/>
           <w:i w:val="0"/>
@@ -1454,6 +1636,7 @@
     </w:p>
     <w:p>
       <w:pPr>
+        <w:spacing w:line="360" w:lineRule="auto"/>
         <w:rPr>
           <w:b/>
           <w:bCs/>
@@ -1473,6 +1656,8 @@
     </w:p>
     <w:p>
       <w:pPr>
+        <w:spacing w:line="360" w:lineRule="auto"/>
+        <w:jc w:val="both"/>
         <w:rPr>
           <w:sz w:val="24"/>
           <w:szCs w:val="24"/>
@@ -1489,6 +1674,7 @@
     <w:p>
       <w:pPr>
         <w:keepNext/>
+        <w:spacing w:line="360" w:lineRule="auto"/>
       </w:pPr>
       <w:r>
         <w:rPr>
@@ -1498,9 +1684,9 @@
           <w:lang w:val="de-DE"/>
         </w:rPr>
         <w:drawing>
-          <wp:inline distT="0" distB="0" distL="0" distR="0" wp14:anchorId="5192D65D" wp14:editId="4DFF0825">
-            <wp:extent cx="1480185" cy="1503222"/>
-            <wp:effectExtent l="0" t="0" r="5715" b="1905"/>
+          <wp:inline distT="0" distB="0" distL="0" distR="0" wp14:anchorId="5192D65D" wp14:editId="3E63FE40">
+            <wp:extent cx="1353787" cy="1374857"/>
+            <wp:effectExtent l="0" t="0" r="0" b="0"/>
             <wp:docPr id="7" name="Grafik 7" descr="Ein Bild, das Platz enthält.&#10;&#10;Automatisch generierte Beschreibung"/>
             <wp:cNvGraphicFramePr>
               <a:graphicFrameLocks xmlns:a="http://schemas.openxmlformats.org/drawingml/2006/main" noChangeAspect="1"/>
@@ -1527,7 +1713,7 @@
                   <pic:spPr>
                     <a:xfrm>
                       <a:off x="0" y="0"/>
-                      <a:ext cx="1503408" cy="1526807"/>
+                      <a:ext cx="1383726" cy="1405262"/>
                     </a:xfrm>
                     <a:prstGeom prst="rect">
                       <a:avLst/>
@@ -1543,6 +1729,7 @@
     <w:p>
       <w:pPr>
         <w:pStyle w:val="Beschriftung"/>
+        <w:spacing w:line="360" w:lineRule="auto"/>
         <w:rPr>
           <w:rFonts w:cstheme="minorHAnsi"/>
           <w:i w:val="0"/>
@@ -1601,6 +1788,7 @@
     </w:p>
     <w:p>
       <w:pPr>
+        <w:spacing w:line="360" w:lineRule="auto"/>
         <w:rPr>
           <w:b/>
           <w:bCs/>
@@ -1620,23 +1808,25 @@
     </w:p>
     <w:p>
       <w:pPr>
-        <w:rPr>
-          <w:sz w:val="24"/>
-          <w:szCs w:val="24"/>
-        </w:rPr>
-      </w:pPr>
-      <w:r>
-        <w:rPr>
-          <w:sz w:val="24"/>
-          <w:szCs w:val="24"/>
-        </w:rPr>
-        <w:lastRenderedPageBreak/>
+        <w:spacing w:line="360" w:lineRule="auto"/>
+        <w:jc w:val="both"/>
+        <w:rPr>
+          <w:sz w:val="24"/>
+          <w:szCs w:val="24"/>
+        </w:rPr>
+      </w:pPr>
+      <w:r>
+        <w:rPr>
+          <w:sz w:val="24"/>
+          <w:szCs w:val="24"/>
+        </w:rPr>
         <w:t xml:space="preserve">Der Läufer kann nur diagonal beliebig weit ziehen.  </w:t>
       </w:r>
     </w:p>
     <w:p>
       <w:pPr>
         <w:keepNext/>
+        <w:spacing w:line="360" w:lineRule="auto"/>
       </w:pPr>
       <w:r>
         <w:rPr>
@@ -1646,9 +1836,9 @@
           <w:lang w:val="de-DE"/>
         </w:rPr>
         <w:drawing>
-          <wp:inline distT="0" distB="0" distL="0" distR="0" wp14:anchorId="15878FA9" wp14:editId="044AA878">
-            <wp:extent cx="1459943" cy="1494430"/>
-            <wp:effectExtent l="0" t="0" r="6985" b="0"/>
+          <wp:inline distT="0" distB="0" distL="0" distR="0" wp14:anchorId="15878FA9" wp14:editId="2D4E7974">
+            <wp:extent cx="1386352" cy="1419101"/>
+            <wp:effectExtent l="0" t="0" r="4445" b="0"/>
             <wp:docPr id="5" name="Grafik 5"/>
             <wp:cNvGraphicFramePr>
               <a:graphicFrameLocks xmlns:a="http://schemas.openxmlformats.org/drawingml/2006/main" noChangeAspect="1"/>
@@ -1675,7 +1865,7 @@
                   <pic:spPr>
                     <a:xfrm>
                       <a:off x="0" y="0"/>
-                      <a:ext cx="1462277" cy="1496819"/>
+                      <a:ext cx="1395590" cy="1428557"/>
                     </a:xfrm>
                     <a:prstGeom prst="rect">
                       <a:avLst/>
@@ -1691,6 +1881,7 @@
     <w:p>
       <w:pPr>
         <w:pStyle w:val="Beschriftung"/>
+        <w:spacing w:line="360" w:lineRule="auto"/>
         <w:rPr>
           <w:rFonts w:cstheme="minorHAnsi"/>
           <w:i w:val="0"/>
@@ -1734,6 +1925,7 @@
           <w:rFonts w:cstheme="minorHAnsi"/>
           <w:i w:val="0"/>
           <w:iCs w:val="0"/>
+          <w:noProof/>
         </w:rPr>
         <w:t>5</w:t>
       </w:r>
@@ -1748,6 +1940,25 @@
     </w:p>
     <w:p>
       <w:pPr>
+        <w:rPr>
+          <w:rFonts w:cstheme="minorHAnsi"/>
+          <w:color w:val="44546A" w:themeColor="text2"/>
+          <w:sz w:val="18"/>
+          <w:szCs w:val="18"/>
+        </w:rPr>
+      </w:pPr>
+      <w:r>
+        <w:rPr>
+          <w:rFonts w:cstheme="minorHAnsi"/>
+          <w:i/>
+          <w:iCs/>
+        </w:rPr>
+        <w:br w:type="page"/>
+      </w:r>
+    </w:p>
+    <w:p>
+      <w:pPr>
+        <w:spacing w:line="360" w:lineRule="auto"/>
         <w:rPr>
           <w:b/>
           <w:bCs/>
@@ -1762,11 +1973,14 @@
           <w:sz w:val="24"/>
           <w:szCs w:val="24"/>
         </w:rPr>
+        <w:lastRenderedPageBreak/>
         <w:t>Springer</w:t>
       </w:r>
     </w:p>
     <w:p>
       <w:pPr>
+        <w:spacing w:line="360" w:lineRule="auto"/>
+        <w:jc w:val="both"/>
         <w:rPr>
           <w:sz w:val="24"/>
           <w:szCs w:val="24"/>
@@ -1783,6 +1997,7 @@
     <w:p>
       <w:pPr>
         <w:keepNext/>
+        <w:spacing w:line="360" w:lineRule="auto"/>
       </w:pPr>
       <w:r>
         <w:rPr>
@@ -1792,9 +2007,9 @@
           <w:lang w:val="de-DE"/>
         </w:rPr>
         <w:drawing>
-          <wp:inline distT="0" distB="0" distL="0" distR="0" wp14:anchorId="42763E68" wp14:editId="1CBE79C3">
-            <wp:extent cx="1613398" cy="1665027"/>
-            <wp:effectExtent l="0" t="0" r="6350" b="0"/>
+          <wp:inline distT="0" distB="0" distL="0" distR="0" wp14:anchorId="42763E68" wp14:editId="588D7665">
+            <wp:extent cx="1369345" cy="1413164"/>
+            <wp:effectExtent l="0" t="0" r="2540" b="0"/>
             <wp:docPr id="6" name="Grafik 6"/>
             <wp:cNvGraphicFramePr>
               <a:graphicFrameLocks xmlns:a="http://schemas.openxmlformats.org/drawingml/2006/main" noChangeAspect="1"/>
@@ -1821,7 +2036,7 @@
                   <pic:spPr>
                     <a:xfrm>
                       <a:off x="0" y="0"/>
-                      <a:ext cx="1620403" cy="1672256"/>
+                      <a:ext cx="1391573" cy="1436103"/>
                     </a:xfrm>
                     <a:prstGeom prst="rect">
                       <a:avLst/>
@@ -1837,6 +2052,7 @@
     <w:p>
       <w:pPr>
         <w:pStyle w:val="Beschriftung"/>
+        <w:spacing w:line="360" w:lineRule="auto"/>
       </w:pPr>
       <w:r>
         <w:rPr>
@@ -1875,6 +2091,7 @@
           <w:rFonts w:cstheme="minorHAnsi"/>
           <w:i w:val="0"/>
           <w:iCs w:val="0"/>
+          <w:noProof/>
         </w:rPr>
         <w:t>6</w:t>
       </w:r>
@@ -1889,6 +2106,7 @@
     </w:p>
     <w:p>
       <w:pPr>
+        <w:spacing w:line="360" w:lineRule="auto"/>
         <w:rPr>
           <w:b/>
           <w:bCs/>
@@ -1908,6 +2126,8 @@
     </w:p>
     <w:p>
       <w:pPr>
+        <w:spacing w:line="360" w:lineRule="auto"/>
+        <w:jc w:val="both"/>
         <w:rPr>
           <w:sz w:val="24"/>
           <w:szCs w:val="24"/>
@@ -1924,6 +2144,7 @@
     <w:p>
       <w:pPr>
         <w:keepNext/>
+        <w:spacing w:line="360" w:lineRule="auto"/>
       </w:pPr>
       <w:r>
         <w:rPr>
@@ -1933,9 +2154,9 @@
           <w:lang w:val="de-DE"/>
         </w:rPr>
         <w:drawing>
-          <wp:inline distT="0" distB="0" distL="0" distR="0" wp14:anchorId="2C279E4C" wp14:editId="7FC12DC8">
-            <wp:extent cx="1712155" cy="1767385"/>
-            <wp:effectExtent l="0" t="0" r="2540" b="4445"/>
+          <wp:inline distT="0" distB="0" distL="0" distR="0" wp14:anchorId="2C279E4C" wp14:editId="5C246CD3">
+            <wp:extent cx="1369003" cy="1413164"/>
+            <wp:effectExtent l="0" t="0" r="3175" b="0"/>
             <wp:docPr id="2" name="Grafik 2"/>
             <wp:cNvGraphicFramePr>
               <a:graphicFrameLocks xmlns:a="http://schemas.openxmlformats.org/drawingml/2006/main" noChangeAspect="1"/>
@@ -1962,7 +2183,7 @@
                   <pic:spPr>
                     <a:xfrm>
                       <a:off x="0" y="0"/>
-                      <a:ext cx="1717737" cy="1773147"/>
+                      <a:ext cx="1403980" cy="1449269"/>
                     </a:xfrm>
                     <a:prstGeom prst="rect">
                       <a:avLst/>
@@ -1978,6 +2199,7 @@
     <w:p>
       <w:pPr>
         <w:pStyle w:val="Beschriftung"/>
+        <w:spacing w:line="360" w:lineRule="auto"/>
         <w:rPr>
           <w:rFonts w:cstheme="minorHAnsi"/>
           <w:i w:val="0"/>
@@ -2021,6 +2243,7 @@
           <w:rFonts w:cstheme="minorHAnsi"/>
           <w:i w:val="0"/>
           <w:iCs w:val="0"/>
+          <w:noProof/>
         </w:rPr>
         <w:t>7</w:t>
       </w:r>
@@ -2035,6 +2258,25 @@
     </w:p>
     <w:p>
       <w:pPr>
+        <w:spacing w:line="360" w:lineRule="auto"/>
+        <w:rPr>
+          <w:rFonts w:cstheme="minorHAnsi"/>
+          <w:color w:val="44546A" w:themeColor="text2"/>
+          <w:sz w:val="18"/>
+          <w:szCs w:val="18"/>
+        </w:rPr>
+      </w:pPr>
+      <w:r>
+        <w:rPr>
+          <w:rFonts w:cstheme="minorHAnsi"/>
+          <w:i/>
+          <w:iCs/>
+        </w:rPr>
+        <w:br w:type="page"/>
+      </w:r>
+    </w:p>
+    <w:p>
+      <w:pPr>
         <w:pStyle w:val="berschrift2"/>
         <w:spacing w:line="360" w:lineRule="auto"/>
         <w:jc w:val="both"/>
@@ -2045,7 +2287,7 @@
           <w:lang w:val="de-DE"/>
         </w:rPr>
       </w:pPr>
-      <w:bookmarkStart w:id="4" w:name="_Toc64556603"/>
+      <w:bookmarkStart w:id="5" w:name="_Toc64629852"/>
       <w:r>
         <w:rPr>
           <w:rFonts w:asciiTheme="minorHAnsi" w:hAnsiTheme="minorHAnsi" w:cstheme="minorHAnsi"/>
@@ -2053,12 +2295,1338 @@
           <w:szCs w:val="24"/>
           <w:lang w:val="de-DE"/>
         </w:rPr>
+        <w:lastRenderedPageBreak/>
         <w:t>Textuelle Beschreibung der Klassen</w:t>
       </w:r>
-      <w:bookmarkEnd w:id="4"/>
-    </w:p>
-    <w:p>
-      <w:pPr>
+      <w:bookmarkEnd w:id="5"/>
+    </w:p>
+    <w:p>
+      <w:pPr>
+        <w:pStyle w:val="Listenabsatz"/>
+        <w:numPr>
+          <w:ilvl w:val="0"/>
+          <w:numId w:val="2"/>
+        </w:numPr>
+        <w:spacing w:line="360" w:lineRule="auto"/>
+        <w:rPr>
+          <w:sz w:val="24"/>
+          <w:szCs w:val="24"/>
+          <w:lang w:val="de-DE"/>
+        </w:rPr>
+      </w:pPr>
+      <w:r>
+        <w:rPr>
+          <w:b/>
+          <w:bCs/>
+          <w:sz w:val="24"/>
+          <w:szCs w:val="24"/>
+          <w:lang w:val="de-DE"/>
+        </w:rPr>
+        <w:t>Main</w:t>
+      </w:r>
+      <w:r>
+        <w:rPr>
+          <w:sz w:val="24"/>
+          <w:szCs w:val="24"/>
+          <w:lang w:val="de-DE"/>
+        </w:rPr>
+        <w:t>: Eintrittspunkt in das Programm</w:t>
+      </w:r>
+    </w:p>
+    <w:p>
+      <w:pPr>
+        <w:pStyle w:val="Listenabsatz"/>
+        <w:numPr>
+          <w:ilvl w:val="0"/>
+          <w:numId w:val="2"/>
+        </w:numPr>
+        <w:spacing w:line="360" w:lineRule="auto"/>
+        <w:rPr>
+          <w:sz w:val="24"/>
+          <w:szCs w:val="24"/>
+          <w:lang w:val="de-DE"/>
+        </w:rPr>
+      </w:pPr>
+      <w:r>
+        <w:rPr>
+          <w:b/>
+          <w:bCs/>
+          <w:sz w:val="24"/>
+          <w:szCs w:val="24"/>
+          <w:lang w:val="de-DE"/>
+        </w:rPr>
+        <w:t>Game</w:t>
+      </w:r>
+      <w:r>
+        <w:rPr>
+          <w:sz w:val="24"/>
+          <w:szCs w:val="24"/>
+          <w:lang w:val="de-DE"/>
+        </w:rPr>
+        <w:t>: Kümmert sich um den Spielablauf und das Management des Boards</w:t>
+      </w:r>
+    </w:p>
+    <w:p>
+      <w:pPr>
+        <w:pStyle w:val="Listenabsatz"/>
+        <w:numPr>
+          <w:ilvl w:val="1"/>
+          <w:numId w:val="2"/>
+        </w:numPr>
+        <w:spacing w:line="360" w:lineRule="auto"/>
+        <w:rPr>
+          <w:sz w:val="24"/>
+          <w:szCs w:val="24"/>
+          <w:lang w:val="de-DE"/>
+        </w:rPr>
+      </w:pPr>
+      <w:r>
+        <w:rPr>
+          <w:b/>
+          <w:bCs/>
+          <w:sz w:val="24"/>
+          <w:szCs w:val="24"/>
+          <w:lang w:val="en-GB"/>
+        </w:rPr>
+        <w:t>player</w:t>
+      </w:r>
+      <w:r>
+        <w:rPr>
+          <w:sz w:val="24"/>
+          <w:szCs w:val="24"/>
+          <w:lang w:val="de-DE"/>
+        </w:rPr>
+        <w:t>: Spieler der aktuell am Zug ist</w:t>
+      </w:r>
+    </w:p>
+    <w:p>
+      <w:pPr>
+        <w:pStyle w:val="Listenabsatz"/>
+        <w:numPr>
+          <w:ilvl w:val="1"/>
+          <w:numId w:val="2"/>
+        </w:numPr>
+        <w:spacing w:line="360" w:lineRule="auto"/>
+        <w:rPr>
+          <w:sz w:val="24"/>
+          <w:szCs w:val="24"/>
+          <w:lang w:val="de-DE"/>
+        </w:rPr>
+      </w:pPr>
+      <w:r>
+        <w:rPr>
+          <w:b/>
+          <w:bCs/>
+          <w:sz w:val="24"/>
+          <w:szCs w:val="24"/>
+          <w:lang w:val="en-GB"/>
+        </w:rPr>
+        <w:t>halfTurnCounter</w:t>
+      </w:r>
+      <w:r>
+        <w:rPr>
+          <w:sz w:val="24"/>
+          <w:szCs w:val="24"/>
+          <w:lang w:val="de-DE"/>
+        </w:rPr>
+        <w:t>: Zählt die Halbzüge (Zug eines Spielers) im Spiel</w:t>
+      </w:r>
+    </w:p>
+    <w:p>
+      <w:pPr>
+        <w:pStyle w:val="Listenabsatz"/>
+        <w:numPr>
+          <w:ilvl w:val="1"/>
+          <w:numId w:val="2"/>
+        </w:numPr>
+        <w:spacing w:line="360" w:lineRule="auto"/>
+        <w:rPr>
+          <w:sz w:val="24"/>
+          <w:szCs w:val="24"/>
+          <w:lang w:val="de-DE"/>
+        </w:rPr>
+      </w:pPr>
+      <w:r>
+        <w:rPr>
+          <w:b/>
+          <w:bCs/>
+          <w:sz w:val="24"/>
+          <w:szCs w:val="24"/>
+          <w:lang w:val="en-GB"/>
+        </w:rPr>
+        <w:t>check</w:t>
+      </w:r>
+      <w:r>
+        <w:rPr>
+          <w:sz w:val="24"/>
+          <w:szCs w:val="24"/>
+          <w:lang w:val="de-DE"/>
+        </w:rPr>
+        <w:t>: ob ein König Schach gesetzt wurde</w:t>
+      </w:r>
+    </w:p>
+    <w:p>
+      <w:pPr>
+        <w:pStyle w:val="Listenabsatz"/>
+        <w:numPr>
+          <w:ilvl w:val="1"/>
+          <w:numId w:val="2"/>
+        </w:numPr>
+        <w:spacing w:line="360" w:lineRule="auto"/>
+        <w:rPr>
+          <w:sz w:val="24"/>
+          <w:szCs w:val="24"/>
+          <w:lang w:val="de-DE"/>
+        </w:rPr>
+      </w:pPr>
+      <w:r>
+        <w:rPr>
+          <w:b/>
+          <w:bCs/>
+          <w:sz w:val="24"/>
+          <w:szCs w:val="24"/>
+          <w:lang w:val="en-GB"/>
+        </w:rPr>
+        <w:t>checkMate</w:t>
+      </w:r>
+      <w:r>
+        <w:rPr>
+          <w:sz w:val="24"/>
+          <w:szCs w:val="24"/>
+          <w:lang w:val="de-DE"/>
+        </w:rPr>
+        <w:t xml:space="preserve">: ob ein König Schachmatt </w:t>
+      </w:r>
+      <w:r>
+        <w:rPr>
+          <w:sz w:val="24"/>
+          <w:szCs w:val="24"/>
+          <w:lang w:val="de-DE"/>
+        </w:rPr>
+        <w:t>gesetzt wurde</w:t>
+      </w:r>
+    </w:p>
+    <w:p>
+      <w:pPr>
+        <w:pStyle w:val="Listenabsatz"/>
+        <w:numPr>
+          <w:ilvl w:val="1"/>
+          <w:numId w:val="2"/>
+        </w:numPr>
+        <w:spacing w:line="360" w:lineRule="auto"/>
+        <w:rPr>
+          <w:sz w:val="24"/>
+          <w:szCs w:val="24"/>
+          <w:lang w:val="de-DE"/>
+        </w:rPr>
+      </w:pPr>
+      <w:r>
+        <w:rPr>
+          <w:b/>
+          <w:bCs/>
+          <w:sz w:val="24"/>
+          <w:szCs w:val="24"/>
+          <w:lang w:val="en-GB"/>
+        </w:rPr>
+        <w:t>selectedPieceReference</w:t>
+      </w:r>
+      <w:r>
+        <w:rPr>
+          <w:sz w:val="24"/>
+          <w:szCs w:val="24"/>
+          <w:lang w:val="de-DE"/>
+        </w:rPr>
+        <w:t>:</w:t>
+      </w:r>
+      <w:r>
+        <w:rPr>
+          <w:sz w:val="24"/>
+          <w:szCs w:val="24"/>
+          <w:lang w:val="de-DE"/>
+        </w:rPr>
+        <w:t xml:space="preserve"> Referenz zur momentan ausgewählten Figur</w:t>
+      </w:r>
+    </w:p>
+    <w:p>
+      <w:pPr>
+        <w:pStyle w:val="Listenabsatz"/>
+        <w:numPr>
+          <w:ilvl w:val="1"/>
+          <w:numId w:val="2"/>
+        </w:numPr>
+        <w:spacing w:line="360" w:lineRule="auto"/>
+        <w:rPr>
+          <w:sz w:val="24"/>
+          <w:szCs w:val="24"/>
+          <w:lang w:val="de-DE"/>
+        </w:rPr>
+      </w:pPr>
+      <w:r>
+        <w:rPr>
+          <w:b/>
+          <w:bCs/>
+          <w:sz w:val="24"/>
+          <w:szCs w:val="24"/>
+          <w:lang w:val="en-GB"/>
+        </w:rPr>
+        <w:t>selectedPieceMoveList</w:t>
+      </w:r>
+      <w:r>
+        <w:rPr>
+          <w:sz w:val="24"/>
+          <w:szCs w:val="24"/>
+          <w:lang w:val="de-DE"/>
+        </w:rPr>
+        <w:t>:</w:t>
+      </w:r>
+      <w:r>
+        <w:rPr>
+          <w:sz w:val="24"/>
+          <w:szCs w:val="24"/>
+          <w:lang w:val="de-DE"/>
+        </w:rPr>
+        <w:t xml:space="preserve"> Von der momentan ausgewählten Figur generierte mögliche Züge</w:t>
+      </w:r>
+    </w:p>
+    <w:p>
+      <w:pPr>
+        <w:pStyle w:val="Listenabsatz"/>
+        <w:numPr>
+          <w:ilvl w:val="1"/>
+          <w:numId w:val="2"/>
+        </w:numPr>
+        <w:spacing w:line="360" w:lineRule="auto"/>
+        <w:rPr>
+          <w:sz w:val="24"/>
+          <w:szCs w:val="24"/>
+          <w:lang w:val="de-DE"/>
+        </w:rPr>
+      </w:pPr>
+      <w:r>
+        <w:rPr>
+          <w:b/>
+          <w:bCs/>
+          <w:sz w:val="24"/>
+          <w:szCs w:val="24"/>
+          <w:lang w:val="en-GB"/>
+        </w:rPr>
+        <w:t>Game ()</w:t>
+      </w:r>
+      <w:r>
+        <w:rPr>
+          <w:sz w:val="24"/>
+          <w:szCs w:val="24"/>
+          <w:lang w:val="de-DE"/>
+        </w:rPr>
+        <w:t>:</w:t>
+      </w:r>
+      <w:r>
+        <w:rPr>
+          <w:sz w:val="24"/>
+          <w:szCs w:val="24"/>
+          <w:lang w:val="de-DE"/>
+        </w:rPr>
+        <w:t xml:space="preserve"> Constructor</w:t>
+      </w:r>
+    </w:p>
+    <w:p>
+      <w:pPr>
+        <w:pStyle w:val="Listenabsatz"/>
+        <w:numPr>
+          <w:ilvl w:val="1"/>
+          <w:numId w:val="2"/>
+        </w:numPr>
+        <w:spacing w:line="360" w:lineRule="auto"/>
+        <w:rPr>
+          <w:sz w:val="24"/>
+          <w:szCs w:val="24"/>
+          <w:lang w:val="de-DE"/>
+        </w:rPr>
+      </w:pPr>
+      <w:r>
+        <w:rPr>
+          <w:b/>
+          <w:sz w:val="24"/>
+          <w:szCs w:val="24"/>
+          <w:lang w:val="en-GB"/>
+        </w:rPr>
+        <w:t>gameLoop</w:t>
+      </w:r>
+      <w:r>
+        <w:rPr>
+          <w:sz w:val="24"/>
+          <w:szCs w:val="24"/>
+          <w:lang w:val="de-DE"/>
+        </w:rPr>
+        <w:t xml:space="preserve"> (): Regelt den Spielablauf</w:t>
+      </w:r>
+    </w:p>
+    <w:p>
+      <w:pPr>
+        <w:pStyle w:val="Listenabsatz"/>
+        <w:numPr>
+          <w:ilvl w:val="1"/>
+          <w:numId w:val="2"/>
+        </w:numPr>
+        <w:spacing w:line="360" w:lineRule="auto"/>
+        <w:rPr>
+          <w:sz w:val="24"/>
+          <w:szCs w:val="24"/>
+          <w:lang w:val="de-DE"/>
+        </w:rPr>
+      </w:pPr>
+      <w:r>
+        <w:rPr>
+          <w:b/>
+          <w:sz w:val="24"/>
+          <w:szCs w:val="24"/>
+          <w:lang w:val="de-DE"/>
+        </w:rPr>
+        <w:t>addPiece</w:t>
+      </w:r>
+      <w:r>
+        <w:rPr>
+          <w:sz w:val="24"/>
+          <w:szCs w:val="24"/>
+          <w:lang w:val="de-DE"/>
+        </w:rPr>
+        <w:t xml:space="preserve"> (): Fügt eine neue Figur zum Spielbrett hinzu</w:t>
+      </w:r>
+    </w:p>
+    <w:p>
+      <w:pPr>
+        <w:pStyle w:val="Listenabsatz"/>
+        <w:numPr>
+          <w:ilvl w:val="1"/>
+          <w:numId w:val="2"/>
+        </w:numPr>
+        <w:spacing w:line="360" w:lineRule="auto"/>
+        <w:rPr>
+          <w:sz w:val="24"/>
+          <w:szCs w:val="24"/>
+          <w:lang w:val="de-DE"/>
+        </w:rPr>
+      </w:pPr>
+      <w:r>
+        <w:rPr>
+          <w:b/>
+          <w:sz w:val="24"/>
+          <w:szCs w:val="24"/>
+          <w:lang w:val="de-DE"/>
+        </w:rPr>
+        <w:t>move</w:t>
+      </w:r>
+      <w:r>
+        <w:rPr>
+          <w:sz w:val="24"/>
+          <w:szCs w:val="24"/>
+          <w:lang w:val="de-DE"/>
+        </w:rPr>
+        <w:t xml:space="preserve"> (): Bewegt eine Figur zu einer bestimmten Position</w:t>
+      </w:r>
+    </w:p>
+    <w:p>
+      <w:pPr>
+        <w:pStyle w:val="Listenabsatz"/>
+        <w:numPr>
+          <w:ilvl w:val="1"/>
+          <w:numId w:val="2"/>
+        </w:numPr>
+        <w:spacing w:line="360" w:lineRule="auto"/>
+        <w:rPr>
+          <w:sz w:val="24"/>
+          <w:szCs w:val="24"/>
+          <w:lang w:val="de-DE"/>
+        </w:rPr>
+      </w:pPr>
+      <w:r>
+        <w:rPr>
+          <w:b/>
+          <w:sz w:val="24"/>
+          <w:szCs w:val="24"/>
+          <w:lang w:val="de-DE"/>
+        </w:rPr>
+        <w:t>selectPiece</w:t>
+      </w:r>
+      <w:r>
+        <w:rPr>
+          <w:sz w:val="24"/>
+          <w:szCs w:val="24"/>
+          <w:lang w:val="de-DE"/>
+        </w:rPr>
+        <w:t xml:space="preserve"> (): wählt eine Figur aus und lässt die möglichen Spielzüge generieren</w:t>
+      </w:r>
+    </w:p>
+    <w:p>
+      <w:pPr>
+        <w:pStyle w:val="Listenabsatz"/>
+        <w:numPr>
+          <w:ilvl w:val="1"/>
+          <w:numId w:val="2"/>
+        </w:numPr>
+        <w:spacing w:line="360" w:lineRule="auto"/>
+        <w:rPr>
+          <w:sz w:val="24"/>
+          <w:szCs w:val="24"/>
+          <w:lang w:val="de-DE"/>
+        </w:rPr>
+      </w:pPr>
+      <w:r>
+        <w:rPr>
+          <w:b/>
+          <w:sz w:val="24"/>
+          <w:szCs w:val="24"/>
+          <w:lang w:val="en-GB"/>
+        </w:rPr>
+        <w:t>init</w:t>
+      </w:r>
+      <w:r>
+        <w:rPr>
+          <w:sz w:val="24"/>
+          <w:szCs w:val="24"/>
+          <w:lang w:val="de-DE"/>
+        </w:rPr>
+        <w:t xml:space="preserve"> (): Initialisiert das Board</w:t>
+      </w:r>
+    </w:p>
+    <w:p>
+      <w:pPr>
+        <w:pStyle w:val="Listenabsatz"/>
+        <w:numPr>
+          <w:ilvl w:val="1"/>
+          <w:numId w:val="2"/>
+        </w:numPr>
+        <w:spacing w:line="360" w:lineRule="auto"/>
+        <w:rPr>
+          <w:sz w:val="24"/>
+          <w:szCs w:val="24"/>
+          <w:lang w:val="de-DE"/>
+        </w:rPr>
+      </w:pPr>
+      <w:r>
+        <w:rPr>
+          <w:b/>
+          <w:sz w:val="24"/>
+          <w:szCs w:val="24"/>
+          <w:lang w:val="en-GB"/>
+        </w:rPr>
+        <w:t>print</w:t>
+      </w:r>
+      <w:r>
+        <w:rPr>
+          <w:sz w:val="24"/>
+          <w:szCs w:val="24"/>
+          <w:lang w:val="de-DE"/>
+        </w:rPr>
+        <w:t xml:space="preserve"> (): gibt das Board in der Konsole aus</w:t>
+      </w:r>
+    </w:p>
+    <w:p>
+      <w:pPr>
+        <w:pStyle w:val="Listenabsatz"/>
+        <w:numPr>
+          <w:ilvl w:val="0"/>
+          <w:numId w:val="2"/>
+        </w:numPr>
+        <w:spacing w:line="360" w:lineRule="auto"/>
+        <w:rPr>
+          <w:sz w:val="24"/>
+          <w:szCs w:val="24"/>
+        </w:rPr>
+      </w:pPr>
+      <w:r>
+        <w:rPr>
+          <w:b/>
+          <w:sz w:val="24"/>
+          <w:szCs w:val="24"/>
+          <w:lang w:val="en-GB"/>
+        </w:rPr>
+        <w:t>Cell</w:t>
+      </w:r>
+      <w:r>
+        <w:rPr>
+          <w:sz w:val="24"/>
+          <w:szCs w:val="24"/>
+          <w:lang w:val="en-GB"/>
+        </w:rPr>
+        <w:t xml:space="preserve">: </w:t>
+      </w:r>
+      <w:r>
+        <w:rPr>
+          <w:sz w:val="24"/>
+          <w:szCs w:val="24"/>
+        </w:rPr>
+        <w:t>Beinhaltet jeweils eine Spielfigur und zusätzliche Informationen</w:t>
+      </w:r>
+    </w:p>
+    <w:p>
+      <w:pPr>
+        <w:pStyle w:val="Listenabsatz"/>
+        <w:numPr>
+          <w:ilvl w:val="0"/>
+          <w:numId w:val="2"/>
+        </w:numPr>
+        <w:spacing w:line="360" w:lineRule="auto"/>
+        <w:rPr>
+          <w:sz w:val="24"/>
+          <w:szCs w:val="24"/>
+        </w:rPr>
+      </w:pPr>
+      <w:r>
+        <w:rPr>
+          <w:b/>
+          <w:sz w:val="24"/>
+          <w:szCs w:val="24"/>
+          <w:lang w:val="en-GB"/>
+        </w:rPr>
+        <w:t>Piece</w:t>
+      </w:r>
+      <w:r>
+        <w:rPr>
+          <w:sz w:val="24"/>
+          <w:szCs w:val="24"/>
+        </w:rPr>
+        <w:t>:</w:t>
+      </w:r>
+      <w:r>
+        <w:rPr>
+          <w:sz w:val="24"/>
+          <w:szCs w:val="24"/>
+        </w:rPr>
+        <w:t xml:space="preserve"> Abstrakte Klasse, die die Grundstruktur für alle Spielfiguren beinhaltet</w:t>
+      </w:r>
+    </w:p>
+    <w:p>
+      <w:pPr>
+        <w:pStyle w:val="Listenabsatz"/>
+        <w:numPr>
+          <w:ilvl w:val="1"/>
+          <w:numId w:val="2"/>
+        </w:numPr>
+        <w:spacing w:line="360" w:lineRule="auto"/>
+        <w:rPr>
+          <w:sz w:val="24"/>
+          <w:szCs w:val="24"/>
+        </w:rPr>
+      </w:pPr>
+      <w:r>
+        <w:rPr>
+          <w:b/>
+          <w:sz w:val="24"/>
+          <w:szCs w:val="24"/>
+          <w:lang w:val="en-GB"/>
+        </w:rPr>
+        <w:t>color</w:t>
+      </w:r>
+      <w:r>
+        <w:rPr>
+          <w:sz w:val="24"/>
+          <w:szCs w:val="24"/>
+        </w:rPr>
+        <w:t>: Farbe der Spielfigur</w:t>
+      </w:r>
+    </w:p>
+    <w:p>
+      <w:pPr>
+        <w:pStyle w:val="Listenabsatz"/>
+        <w:numPr>
+          <w:ilvl w:val="1"/>
+          <w:numId w:val="2"/>
+        </w:numPr>
+        <w:spacing w:line="360" w:lineRule="auto"/>
+        <w:rPr>
+          <w:sz w:val="24"/>
+          <w:szCs w:val="24"/>
+        </w:rPr>
+      </w:pPr>
+      <w:r>
+        <w:rPr>
+          <w:b/>
+          <w:sz w:val="24"/>
+          <w:szCs w:val="24"/>
+        </w:rPr>
+        <w:t>position</w:t>
+      </w:r>
+      <w:r>
+        <w:rPr>
+          <w:sz w:val="24"/>
+          <w:szCs w:val="24"/>
+        </w:rPr>
+        <w:t>: Aktuelle Position der Spielfigur</w:t>
+      </w:r>
+    </w:p>
+    <w:p>
+      <w:pPr>
+        <w:pStyle w:val="Listenabsatz"/>
+        <w:numPr>
+          <w:ilvl w:val="1"/>
+          <w:numId w:val="2"/>
+        </w:numPr>
+        <w:spacing w:line="360" w:lineRule="auto"/>
+        <w:rPr>
+          <w:sz w:val="24"/>
+          <w:szCs w:val="24"/>
+        </w:rPr>
+      </w:pPr>
+      <w:r>
+        <w:rPr>
+          <w:b/>
+          <w:sz w:val="24"/>
+          <w:szCs w:val="24"/>
+        </w:rPr>
+        <w:t>type</w:t>
+      </w:r>
+      <w:r>
+        <w:rPr>
+          <w:sz w:val="24"/>
+          <w:szCs w:val="24"/>
+        </w:rPr>
+        <w:t>: Art der Figur</w:t>
+      </w:r>
+    </w:p>
+    <w:p>
+      <w:pPr>
+        <w:pStyle w:val="Listenabsatz"/>
+        <w:numPr>
+          <w:ilvl w:val="1"/>
+          <w:numId w:val="2"/>
+        </w:numPr>
+        <w:spacing w:line="360" w:lineRule="auto"/>
+        <w:rPr>
+          <w:sz w:val="24"/>
+          <w:szCs w:val="24"/>
+        </w:rPr>
+      </w:pPr>
+      <w:r>
+        <w:rPr>
+          <w:b/>
+          <w:sz w:val="24"/>
+          <w:szCs w:val="24"/>
+        </w:rPr>
+        <w:t>moveCounter</w:t>
+      </w:r>
+      <w:r>
+        <w:rPr>
+          <w:sz w:val="24"/>
+          <w:szCs w:val="24"/>
+        </w:rPr>
+        <w:t>: Zählt, wie oft die Figur schon bewegt wurde</w:t>
+      </w:r>
+    </w:p>
+    <w:p>
+      <w:pPr>
+        <w:pStyle w:val="Listenabsatz"/>
+        <w:numPr>
+          <w:ilvl w:val="1"/>
+          <w:numId w:val="2"/>
+        </w:numPr>
+        <w:spacing w:line="360" w:lineRule="auto"/>
+        <w:rPr>
+          <w:sz w:val="24"/>
+          <w:szCs w:val="24"/>
+        </w:rPr>
+      </w:pPr>
+      <w:r>
+        <w:rPr>
+          <w:b/>
+          <w:sz w:val="24"/>
+          <w:szCs w:val="24"/>
+        </w:rPr>
+        <w:t>moveList</w:t>
+      </w:r>
+      <w:r>
+        <w:rPr>
+          <w:sz w:val="24"/>
+          <w:szCs w:val="24"/>
+        </w:rPr>
+        <w:t>: Liste an möglichen Zügen</w:t>
+      </w:r>
+    </w:p>
+    <w:p>
+      <w:pPr>
+        <w:pStyle w:val="Listenabsatz"/>
+        <w:numPr>
+          <w:ilvl w:val="1"/>
+          <w:numId w:val="2"/>
+        </w:numPr>
+        <w:spacing w:line="360" w:lineRule="auto"/>
+        <w:rPr>
+          <w:sz w:val="24"/>
+          <w:szCs w:val="24"/>
+        </w:rPr>
+      </w:pPr>
+      <w:r>
+        <w:rPr>
+          <w:b/>
+          <w:sz w:val="24"/>
+          <w:szCs w:val="24"/>
+        </w:rPr>
+        <w:t xml:space="preserve">Piece </w:t>
+      </w:r>
+      <w:r>
+        <w:rPr>
+          <w:sz w:val="24"/>
+          <w:szCs w:val="24"/>
+        </w:rPr>
+        <w:t>(): Constructor</w:t>
+      </w:r>
+    </w:p>
+    <w:p>
+      <w:pPr>
+        <w:pStyle w:val="Listenabsatz"/>
+        <w:numPr>
+          <w:ilvl w:val="1"/>
+          <w:numId w:val="2"/>
+        </w:numPr>
+        <w:spacing w:line="360" w:lineRule="auto"/>
+        <w:rPr>
+          <w:sz w:val="24"/>
+          <w:szCs w:val="24"/>
+        </w:rPr>
+      </w:pPr>
+      <w:r>
+        <w:rPr>
+          <w:b/>
+          <w:sz w:val="24"/>
+          <w:szCs w:val="24"/>
+        </w:rPr>
+        <w:t>createMoves</w:t>
+      </w:r>
+      <w:r>
+        <w:rPr>
+          <w:sz w:val="24"/>
+          <w:szCs w:val="24"/>
+        </w:rPr>
+        <w:t xml:space="preserve"> (): Abstrakte Methode, die dazu dienen soll, für jeden Figur Typ Züge zu generieren</w:t>
+      </w:r>
+    </w:p>
+    <w:p>
+      <w:pPr>
+        <w:pStyle w:val="Listenabsatz"/>
+        <w:numPr>
+          <w:ilvl w:val="1"/>
+          <w:numId w:val="2"/>
+        </w:numPr>
+        <w:spacing w:line="360" w:lineRule="auto"/>
+        <w:rPr>
+          <w:sz w:val="24"/>
+          <w:szCs w:val="24"/>
+        </w:rPr>
+      </w:pPr>
+      <w:r>
+        <w:rPr>
+          <w:b/>
+          <w:sz w:val="24"/>
+          <w:szCs w:val="24"/>
+        </w:rPr>
+        <w:t>move</w:t>
+      </w:r>
+      <w:r>
+        <w:rPr>
+          <w:sz w:val="24"/>
+          <w:szCs w:val="24"/>
+        </w:rPr>
+        <w:t xml:space="preserve"> (): Bewegt die Figur zu einer bestimmten Position</w:t>
+      </w:r>
+    </w:p>
+    <w:p>
+      <w:pPr>
+        <w:pStyle w:val="Listenabsatz"/>
+        <w:numPr>
+          <w:ilvl w:val="1"/>
+          <w:numId w:val="2"/>
+        </w:numPr>
+        <w:spacing w:line="360" w:lineRule="auto"/>
+        <w:rPr>
+          <w:sz w:val="24"/>
+          <w:szCs w:val="24"/>
+        </w:rPr>
+      </w:pPr>
+      <w:r>
+        <w:rPr>
+          <w:sz w:val="24"/>
+          <w:szCs w:val="24"/>
+        </w:rPr>
+        <w:t xml:space="preserve">getAsciiRepresentation (): Abstrakte Methode, die eine ASCII-Darstellung (z.B.: „wP“) für jeden Figur-Typ und jede Farbe zurückgeben soll </w:t>
+      </w:r>
+    </w:p>
+    <w:p>
+      <w:pPr>
+        <w:pStyle w:val="Listenabsatz"/>
+        <w:numPr>
+          <w:ilvl w:val="1"/>
+          <w:numId w:val="2"/>
+        </w:numPr>
+        <w:spacing w:line="360" w:lineRule="auto"/>
+        <w:rPr>
+          <w:sz w:val="24"/>
+          <w:szCs w:val="24"/>
+        </w:rPr>
+      </w:pPr>
+      <w:r>
+        <w:rPr>
+          <w:b/>
+          <w:sz w:val="24"/>
+          <w:szCs w:val="24"/>
+        </w:rPr>
+        <w:lastRenderedPageBreak/>
+        <w:t>get</w:t>
+      </w:r>
+      <w:r>
+        <w:rPr>
+          <w:b/>
+          <w:sz w:val="24"/>
+          <w:szCs w:val="24"/>
+        </w:rPr>
+        <w:t>Unicode</w:t>
+      </w:r>
+      <w:r>
+        <w:rPr>
+          <w:b/>
+          <w:sz w:val="24"/>
+          <w:szCs w:val="24"/>
+        </w:rPr>
+        <w:t>Representation</w:t>
+      </w:r>
+      <w:r>
+        <w:rPr>
+          <w:sz w:val="24"/>
+          <w:szCs w:val="24"/>
+        </w:rPr>
+        <w:t xml:space="preserve"> (): Abstrakte Methode, die eine </w:t>
+      </w:r>
+      <w:r>
+        <w:rPr>
+          <w:sz w:val="24"/>
+          <w:szCs w:val="24"/>
+        </w:rPr>
+        <w:t>UNICODE</w:t>
+      </w:r>
+      <w:r>
+        <w:rPr>
+          <w:sz w:val="24"/>
+          <w:szCs w:val="24"/>
+        </w:rPr>
+        <w:t xml:space="preserve">-Darstellung </w:t>
+      </w:r>
+      <w:r>
+        <w:rPr>
+          <w:sz w:val="24"/>
+          <w:szCs w:val="24"/>
+        </w:rPr>
+        <w:t>(z.B.: „</w:t>
+      </w:r>
+      <w:r>
+        <w:rPr>
+          <w:rFonts w:ascii="Segoe UI Symbol" w:hAnsi="Segoe UI Symbol" w:cs="Segoe UI Symbol"/>
+          <w:sz w:val="24"/>
+          <w:szCs w:val="24"/>
+        </w:rPr>
+        <w:t>♙</w:t>
+      </w:r>
+      <w:r>
+        <w:rPr>
+          <w:rFonts w:ascii="Segoe UI Symbol" w:hAnsi="Segoe UI Symbol" w:cs="Segoe UI Symbol"/>
+          <w:sz w:val="24"/>
+          <w:szCs w:val="24"/>
+        </w:rPr>
+        <w:t>“</w:t>
+      </w:r>
+      <w:r>
+        <w:rPr>
+          <w:sz w:val="24"/>
+          <w:szCs w:val="24"/>
+        </w:rPr>
+        <w:t xml:space="preserve">) </w:t>
+      </w:r>
+      <w:r>
+        <w:rPr>
+          <w:sz w:val="24"/>
+          <w:szCs w:val="24"/>
+        </w:rPr>
+        <w:t xml:space="preserve">für jeden Figur-Typ und jede Farbe zurückgeben soll </w:t>
+      </w:r>
+    </w:p>
+    <w:p>
+      <w:pPr>
+        <w:pStyle w:val="Listenabsatz"/>
+        <w:numPr>
+          <w:ilvl w:val="0"/>
+          <w:numId w:val="2"/>
+        </w:numPr>
+        <w:spacing w:line="360" w:lineRule="auto"/>
+        <w:rPr>
+          <w:sz w:val="24"/>
+          <w:szCs w:val="24"/>
+        </w:rPr>
+      </w:pPr>
+      <w:r>
+        <w:rPr>
+          <w:b/>
+          <w:sz w:val="24"/>
+          <w:szCs w:val="24"/>
+        </w:rPr>
+        <w:t>Position</w:t>
+      </w:r>
+      <w:r>
+        <w:rPr>
+          <w:sz w:val="24"/>
+          <w:szCs w:val="24"/>
+        </w:rPr>
+        <w:t>: Beinhaltet die Koordinaten der Figuren</w:t>
+      </w:r>
+    </w:p>
+    <w:p>
+      <w:pPr>
+        <w:pStyle w:val="Listenabsatz"/>
+        <w:numPr>
+          <w:ilvl w:val="1"/>
+          <w:numId w:val="2"/>
+        </w:numPr>
+        <w:spacing w:line="360" w:lineRule="auto"/>
+        <w:rPr>
+          <w:sz w:val="24"/>
+          <w:szCs w:val="24"/>
+        </w:rPr>
+      </w:pPr>
+      <w:r>
+        <w:rPr>
+          <w:b/>
+          <w:sz w:val="24"/>
+          <w:szCs w:val="24"/>
+        </w:rPr>
+        <w:t>x</w:t>
+      </w:r>
+      <w:r>
+        <w:rPr>
+          <w:sz w:val="24"/>
+          <w:szCs w:val="24"/>
+        </w:rPr>
+        <w:t>: x-Koordinate der Figur</w:t>
+      </w:r>
+    </w:p>
+    <w:p>
+      <w:pPr>
+        <w:pStyle w:val="Listenabsatz"/>
+        <w:numPr>
+          <w:ilvl w:val="1"/>
+          <w:numId w:val="2"/>
+        </w:numPr>
+        <w:spacing w:line="360" w:lineRule="auto"/>
+        <w:rPr>
+          <w:sz w:val="24"/>
+          <w:szCs w:val="24"/>
+        </w:rPr>
+      </w:pPr>
+      <w:r>
+        <w:rPr>
+          <w:b/>
+          <w:sz w:val="24"/>
+          <w:szCs w:val="24"/>
+        </w:rPr>
+        <w:t>y</w:t>
+      </w:r>
+      <w:r>
+        <w:rPr>
+          <w:sz w:val="24"/>
+          <w:szCs w:val="24"/>
+        </w:rPr>
+        <w:t>: y-Koordinate der Figur</w:t>
+      </w:r>
+    </w:p>
+    <w:p>
+      <w:pPr>
+        <w:pStyle w:val="Listenabsatz"/>
+        <w:numPr>
+          <w:ilvl w:val="1"/>
+          <w:numId w:val="2"/>
+        </w:numPr>
+        <w:spacing w:line="360" w:lineRule="auto"/>
+        <w:rPr>
+          <w:sz w:val="24"/>
+          <w:szCs w:val="24"/>
+        </w:rPr>
+      </w:pPr>
+      <w:r>
+        <w:rPr>
+          <w:b/>
+          <w:sz w:val="24"/>
+          <w:szCs w:val="24"/>
+        </w:rPr>
+        <w:t>Position</w:t>
+      </w:r>
+      <w:r>
+        <w:rPr>
+          <w:sz w:val="24"/>
+          <w:szCs w:val="24"/>
+        </w:rPr>
+        <w:t xml:space="preserve"> (): Constructor</w:t>
+      </w:r>
+    </w:p>
+    <w:p>
+      <w:pPr>
+        <w:pStyle w:val="Listenabsatz"/>
+        <w:numPr>
+          <w:ilvl w:val="1"/>
+          <w:numId w:val="2"/>
+        </w:numPr>
+        <w:spacing w:line="360" w:lineRule="auto"/>
+        <w:rPr>
+          <w:sz w:val="24"/>
+          <w:szCs w:val="24"/>
+        </w:rPr>
+      </w:pPr>
+      <w:r>
+        <w:rPr>
+          <w:b/>
+          <w:bCs/>
+          <w:sz w:val="24"/>
+          <w:szCs w:val="24"/>
+        </w:rPr>
+        <w:t>set</w:t>
+      </w:r>
+      <w:r>
+        <w:rPr>
+          <w:sz w:val="24"/>
+          <w:szCs w:val="24"/>
+        </w:rPr>
+        <w:t xml:space="preserve"> (): Setzt die Position</w:t>
+      </w:r>
+    </w:p>
+    <w:p>
+      <w:pPr>
+        <w:pStyle w:val="Listenabsatz"/>
+        <w:numPr>
+          <w:ilvl w:val="1"/>
+          <w:numId w:val="2"/>
+        </w:numPr>
+        <w:spacing w:line="360" w:lineRule="auto"/>
+        <w:rPr>
+          <w:sz w:val="24"/>
+          <w:szCs w:val="24"/>
+        </w:rPr>
+      </w:pPr>
+      <w:r>
+        <w:rPr>
+          <w:b/>
+          <w:sz w:val="24"/>
+          <w:szCs w:val="24"/>
+        </w:rPr>
+        <w:t>setRank</w:t>
+      </w:r>
+      <w:r>
+        <w:rPr>
+          <w:sz w:val="24"/>
+          <w:szCs w:val="24"/>
+        </w:rPr>
+        <w:t xml:space="preserve"> (): Setzt den x-Wert mit Hilfe der Reihe</w:t>
+      </w:r>
+    </w:p>
+    <w:p>
+      <w:pPr>
+        <w:pStyle w:val="Listenabsatz"/>
+        <w:numPr>
+          <w:ilvl w:val="1"/>
+          <w:numId w:val="2"/>
+        </w:numPr>
+        <w:spacing w:line="360" w:lineRule="auto"/>
+        <w:rPr>
+          <w:sz w:val="24"/>
+          <w:szCs w:val="24"/>
+        </w:rPr>
+      </w:pPr>
+      <w:r>
+        <w:rPr>
+          <w:b/>
+          <w:sz w:val="24"/>
+          <w:szCs w:val="24"/>
+        </w:rPr>
+        <w:t>setFile</w:t>
+      </w:r>
+      <w:r>
+        <w:rPr>
+          <w:sz w:val="24"/>
+          <w:szCs w:val="24"/>
+        </w:rPr>
+        <w:t xml:space="preserve"> (): Setzt den y-Wert mit Hilfe der Spalte</w:t>
+      </w:r>
+    </w:p>
+    <w:p>
+      <w:pPr>
+        <w:pStyle w:val="Listenabsatz"/>
+        <w:numPr>
+          <w:ilvl w:val="0"/>
+          <w:numId w:val="2"/>
+        </w:numPr>
+        <w:spacing w:line="360" w:lineRule="auto"/>
+        <w:rPr>
+          <w:sz w:val="24"/>
+          <w:szCs w:val="24"/>
+        </w:rPr>
+      </w:pPr>
+      <w:r>
+        <w:rPr>
+          <w:b/>
+          <w:sz w:val="24"/>
+          <w:szCs w:val="24"/>
+        </w:rPr>
+        <w:t>Move</w:t>
+      </w:r>
+      <w:r>
+        <w:rPr>
+          <w:sz w:val="24"/>
+          <w:szCs w:val="24"/>
+        </w:rPr>
+        <w:t>: Beinhaltet einen möglichen Zug der Figur</w:t>
+      </w:r>
+    </w:p>
+    <w:p>
+      <w:pPr>
+        <w:pStyle w:val="Listenabsatz"/>
+        <w:numPr>
+          <w:ilvl w:val="1"/>
+          <w:numId w:val="2"/>
+        </w:numPr>
+        <w:spacing w:line="360" w:lineRule="auto"/>
+        <w:rPr>
+          <w:sz w:val="24"/>
+          <w:szCs w:val="24"/>
+        </w:rPr>
+      </w:pPr>
+      <w:r>
+        <w:rPr>
+          <w:b/>
+          <w:sz w:val="24"/>
+          <w:szCs w:val="24"/>
+        </w:rPr>
+        <w:t>type</w:t>
+      </w:r>
+      <w:r>
+        <w:rPr>
+          <w:sz w:val="24"/>
+          <w:szCs w:val="24"/>
+        </w:rPr>
+        <w:t>:</w:t>
+      </w:r>
+      <w:r>
+        <w:rPr>
+          <w:sz w:val="24"/>
+          <w:szCs w:val="24"/>
+        </w:rPr>
+        <w:t xml:space="preserve"> Art des Zuges</w:t>
+      </w:r>
+    </w:p>
+    <w:p>
+      <w:pPr>
+        <w:pStyle w:val="Listenabsatz"/>
+        <w:numPr>
+          <w:ilvl w:val="1"/>
+          <w:numId w:val="2"/>
+        </w:numPr>
+        <w:spacing w:line="360" w:lineRule="auto"/>
+        <w:rPr>
+          <w:sz w:val="24"/>
+          <w:szCs w:val="24"/>
+        </w:rPr>
+      </w:pPr>
+      <w:r>
+        <w:rPr>
+          <w:b/>
+          <w:sz w:val="24"/>
+          <w:szCs w:val="24"/>
+        </w:rPr>
+        <w:t>position</w:t>
+      </w:r>
+      <w:r>
+        <w:rPr>
+          <w:sz w:val="24"/>
+          <w:szCs w:val="24"/>
+        </w:rPr>
+        <w:t>:</w:t>
+      </w:r>
+      <w:r>
+        <w:rPr>
+          <w:sz w:val="24"/>
+          <w:szCs w:val="24"/>
+        </w:rPr>
+        <w:t xml:space="preserve"> Zielposition des Zuges</w:t>
+      </w:r>
+    </w:p>
+    <w:p>
+      <w:pPr>
+        <w:pStyle w:val="Listenabsatz"/>
+        <w:numPr>
+          <w:ilvl w:val="1"/>
+          <w:numId w:val="2"/>
+        </w:numPr>
+        <w:spacing w:line="360" w:lineRule="auto"/>
+        <w:rPr>
+          <w:sz w:val="24"/>
+          <w:szCs w:val="24"/>
+        </w:rPr>
+      </w:pPr>
+      <w:r>
+        <w:rPr>
+          <w:b/>
+          <w:sz w:val="24"/>
+          <w:szCs w:val="24"/>
+        </w:rPr>
+        <w:t>capturePosition</w:t>
+      </w:r>
+      <w:r>
+        <w:rPr>
+          <w:sz w:val="24"/>
+          <w:szCs w:val="24"/>
+        </w:rPr>
+        <w:t>:</w:t>
+      </w:r>
+      <w:r>
+        <w:rPr>
+          <w:sz w:val="24"/>
+          <w:szCs w:val="24"/>
+        </w:rPr>
+        <w:t xml:space="preserve"> Im Falle von en passant wird </w:t>
+      </w:r>
+      <w:r>
+        <w:rPr>
+          <w:sz w:val="24"/>
+          <w:szCs w:val="24"/>
+        </w:rPr>
+        <w:t>an eine Figur einer anderen Position geschlagen</w:t>
+      </w:r>
+    </w:p>
+    <w:p>
+      <w:pPr>
+        <w:pStyle w:val="Listenabsatz"/>
+        <w:numPr>
+          <w:ilvl w:val="1"/>
+          <w:numId w:val="2"/>
+        </w:numPr>
+        <w:spacing w:line="360" w:lineRule="auto"/>
+        <w:rPr>
+          <w:sz w:val="24"/>
+          <w:szCs w:val="24"/>
+        </w:rPr>
+      </w:pPr>
+      <w:r>
+        <w:rPr>
+          <w:b/>
+          <w:sz w:val="24"/>
+          <w:szCs w:val="24"/>
+        </w:rPr>
+        <w:t>Move</w:t>
+      </w:r>
+      <w:r>
+        <w:rPr>
+          <w:sz w:val="24"/>
+          <w:szCs w:val="24"/>
+        </w:rPr>
+        <w:t xml:space="preserve"> (): Constructor</w:t>
+      </w:r>
+    </w:p>
+    <w:p>
+      <w:pPr>
+        <w:pStyle w:val="berschrift2"/>
         <w:spacing w:line="360" w:lineRule="auto"/>
         <w:jc w:val="both"/>
         <w:rPr>
@@ -2067,39 +3635,915 @@
           <w:lang w:val="de-DE"/>
         </w:rPr>
       </w:pPr>
-      <w:r>
-        <w:rPr>
-          <w:sz w:val="24"/>
-          <w:szCs w:val="24"/>
-          <w:lang w:val="de-DE"/>
-        </w:rPr>
-        <w:t>…</w:t>
-      </w:r>
-    </w:p>
-    <w:p>
-      <w:pPr>
-        <w:pStyle w:val="berschrift2"/>
+      <w:bookmarkStart w:id="6" w:name="_Toc64629853"/>
+      <w:r>
+        <w:rPr>
+          <w:rFonts w:asciiTheme="minorHAnsi" w:hAnsiTheme="minorHAnsi" w:cstheme="minorHAnsi"/>
+          <w:sz w:val="24"/>
+          <w:szCs w:val="24"/>
+          <w:lang w:val="de-DE"/>
+        </w:rPr>
+        <w:t>UML</w:t>
+      </w:r>
+      <w:r>
+        <w:rPr>
+          <w:sz w:val="24"/>
+          <w:szCs w:val="24"/>
+          <w:lang w:val="de-DE"/>
+        </w:rPr>
+        <w:t xml:space="preserve"> </w:t>
+      </w:r>
+      <w:r>
+        <w:rPr>
+          <w:rFonts w:asciiTheme="minorHAnsi" w:hAnsiTheme="minorHAnsi" w:cstheme="minorHAnsi"/>
+          <w:sz w:val="24"/>
+          <w:szCs w:val="24"/>
+          <w:lang w:val="de-DE"/>
+        </w:rPr>
+        <w:t>Klassendiagramm</w:t>
+      </w:r>
+      <w:bookmarkEnd w:id="6"/>
+    </w:p>
+    <w:p>
+      <w:pPr>
+        <w:keepNext/>
         <w:spacing w:line="360" w:lineRule="auto"/>
         <w:jc w:val="both"/>
-        <w:rPr>
-          <w:sz w:val="24"/>
-          <w:szCs w:val="24"/>
-          <w:lang w:val="de-DE"/>
-        </w:rPr>
-      </w:pPr>
-      <w:bookmarkStart w:id="5" w:name="_Toc64556604"/>
-      <w:r>
+      </w:pPr>
+      <w:r>
+        <w:rPr>
+          <w:noProof/>
+          <w:sz w:val="24"/>
+          <w:szCs w:val="24"/>
+          <w:lang w:val="de-DE"/>
+        </w:rPr>
+        <w:drawing>
+          <wp:inline distT="0" distB="0" distL="0" distR="0" wp14:anchorId="2DB8341F" wp14:editId="2572723C">
+            <wp:extent cx="5504366" cy="4025735"/>
+            <wp:effectExtent l="0" t="0" r="1270" b="0"/>
+            <wp:docPr id="8" name="Grafik 8"/>
+            <wp:cNvGraphicFramePr>
+              <a:graphicFrameLocks xmlns:a="http://schemas.openxmlformats.org/drawingml/2006/main" noChangeAspect="1"/>
+            </wp:cNvGraphicFramePr>
+            <a:graphic xmlns:a="http://schemas.openxmlformats.org/drawingml/2006/main">
+              <a:graphicData uri="http://schemas.openxmlformats.org/drawingml/2006/picture">
+                <pic:pic xmlns:pic="http://schemas.openxmlformats.org/drawingml/2006/picture">
+                  <pic:nvPicPr>
+                    <pic:cNvPr id="8" name="Grafik 8"/>
+                    <pic:cNvPicPr/>
+                  </pic:nvPicPr>
+                  <pic:blipFill>
+                    <a:blip r:embed="rId15" cstate="print">
+                      <a:extLst>
+                        <a:ext uri="{28A0092B-C50C-407E-A947-70E740481C1C}">
+                          <a14:useLocalDpi xmlns:a14="http://schemas.microsoft.com/office/drawing/2010/main" val="0"/>
+                        </a:ext>
+                      </a:extLst>
+                    </a:blip>
+                    <a:stretch>
+                      <a:fillRect/>
+                    </a:stretch>
+                  </pic:blipFill>
+                  <pic:spPr>
+                    <a:xfrm>
+                      <a:off x="0" y="0"/>
+                      <a:ext cx="5513908" cy="4032714"/>
+                    </a:xfrm>
+                    <a:prstGeom prst="rect">
+                      <a:avLst/>
+                    </a:prstGeom>
+                  </pic:spPr>
+                </pic:pic>
+              </a:graphicData>
+            </a:graphic>
+          </wp:inline>
+        </w:drawing>
+      </w:r>
+    </w:p>
+    <w:p>
+      <w:pPr>
+        <w:pStyle w:val="Beschriftung"/>
+        <w:spacing w:line="360" w:lineRule="auto"/>
+        <w:jc w:val="both"/>
+        <w:rPr>
+          <w:i w:val="0"/>
+          <w:iCs w:val="0"/>
+          <w:sz w:val="24"/>
+          <w:szCs w:val="24"/>
+          <w:lang w:val="de-DE"/>
+        </w:rPr>
+      </w:pPr>
+      <w:r>
+        <w:rPr>
+          <w:i w:val="0"/>
+          <w:iCs w:val="0"/>
+        </w:rPr>
+        <w:t xml:space="preserve">Abbildung </w:t>
+      </w:r>
+      <w:r>
+        <w:rPr>
+          <w:i w:val="0"/>
+          <w:iCs w:val="0"/>
+        </w:rPr>
+        <w:fldChar w:fldCharType="begin"/>
+      </w:r>
+      <w:r>
+        <w:rPr>
+          <w:i w:val="0"/>
+          <w:iCs w:val="0"/>
+        </w:rPr>
+        <w:instrText xml:space="preserve"> SEQ Abbildung \* ARABIC </w:instrText>
+      </w:r>
+      <w:r>
+        <w:rPr>
+          <w:i w:val="0"/>
+          <w:iCs w:val="0"/>
+        </w:rPr>
+        <w:fldChar w:fldCharType="separate"/>
+      </w:r>
+      <w:r>
+        <w:rPr>
+          <w:i w:val="0"/>
+          <w:iCs w:val="0"/>
+          <w:noProof/>
+        </w:rPr>
+        <w:t>8</w:t>
+      </w:r>
+      <w:r>
+        <w:rPr>
+          <w:i w:val="0"/>
+          <w:iCs w:val="0"/>
+        </w:rPr>
+        <w:fldChar w:fldCharType="end"/>
+      </w:r>
+    </w:p>
+    <w:p>
+      <w:pPr>
+        <w:pStyle w:val="berschrift1"/>
+        <w:spacing w:line="360" w:lineRule="auto"/>
+        <w:jc w:val="both"/>
         <w:rPr>
           <w:rFonts w:asciiTheme="minorHAnsi" w:hAnsiTheme="minorHAnsi" w:cstheme="minorHAnsi"/>
           <w:sz w:val="24"/>
           <w:szCs w:val="24"/>
           <w:lang w:val="de-DE"/>
         </w:rPr>
+      </w:pPr>
+      <w:bookmarkStart w:id="7" w:name="_Toc64629854"/>
+      <w:r>
+        <w:rPr>
+          <w:rFonts w:asciiTheme="minorHAnsi" w:hAnsiTheme="minorHAnsi" w:cstheme="minorHAnsi"/>
+          <w:sz w:val="24"/>
+          <w:szCs w:val="24"/>
+          <w:lang w:val="de-DE"/>
+        </w:rPr>
         <w:lastRenderedPageBreak/>
-        <w:t>UML</w:t>
-      </w:r>
-      <w:r>
-        <w:rPr>
+        <w:t>Umsetzung</w:t>
+      </w:r>
+      <w:bookmarkEnd w:id="7"/>
+    </w:p>
+    <w:p>
+      <w:pPr>
+        <w:keepNext/>
+        <w:spacing w:line="360" w:lineRule="auto"/>
+      </w:pPr>
+      <w:r>
+        <w:rPr>
+          <w:noProof/>
+          <w:lang w:val="de-DE"/>
+        </w:rPr>
+        <w:drawing>
+          <wp:inline distT="0" distB="0" distL="0" distR="0" wp14:anchorId="788F71ED" wp14:editId="39430E25">
+            <wp:extent cx="5760720" cy="2168525"/>
+            <wp:effectExtent l="0" t="0" r="0" b="3175"/>
+            <wp:docPr id="13" name="Grafik 13" descr="Ein Bild, das Text enthält.&#10;&#10;Automatisch generierte Beschreibung"/>
+            <wp:cNvGraphicFramePr>
+              <a:graphicFrameLocks xmlns:a="http://schemas.openxmlformats.org/drawingml/2006/main" noChangeAspect="1"/>
+            </wp:cNvGraphicFramePr>
+            <a:graphic xmlns:a="http://schemas.openxmlformats.org/drawingml/2006/main">
+              <a:graphicData uri="http://schemas.openxmlformats.org/drawingml/2006/picture">
+                <pic:pic xmlns:pic="http://schemas.openxmlformats.org/drawingml/2006/picture">
+                  <pic:nvPicPr>
+                    <pic:cNvPr id="13" name="Grafik 13" descr="Ein Bild, das Text enthält.&#10;&#10;Automatisch generierte Beschreibung"/>
+                    <pic:cNvPicPr/>
+                  </pic:nvPicPr>
+                  <pic:blipFill>
+                    <a:blip r:embed="rId16" cstate="print">
+                      <a:extLst>
+                        <a:ext uri="{28A0092B-C50C-407E-A947-70E740481C1C}">
+                          <a14:useLocalDpi xmlns:a14="http://schemas.microsoft.com/office/drawing/2010/main" val="0"/>
+                        </a:ext>
+                      </a:extLst>
+                    </a:blip>
+                    <a:stretch>
+                      <a:fillRect/>
+                    </a:stretch>
+                  </pic:blipFill>
+                  <pic:spPr>
+                    <a:xfrm>
+                      <a:off x="0" y="0"/>
+                      <a:ext cx="5760720" cy="2168525"/>
+                    </a:xfrm>
+                    <a:prstGeom prst="rect">
+                      <a:avLst/>
+                    </a:prstGeom>
+                  </pic:spPr>
+                </pic:pic>
+              </a:graphicData>
+            </a:graphic>
+          </wp:inline>
+        </w:drawing>
+      </w:r>
+    </w:p>
+    <w:p>
+      <w:pPr>
+        <w:pStyle w:val="Beschriftung"/>
+        <w:spacing w:line="360" w:lineRule="auto"/>
+        <w:rPr>
+          <w:i w:val="0"/>
+          <w:iCs w:val="0"/>
+        </w:rPr>
+      </w:pPr>
+      <w:r>
+        <w:rPr>
+          <w:i w:val="0"/>
+          <w:iCs w:val="0"/>
+        </w:rPr>
+        <w:t xml:space="preserve">Abbildung </w:t>
+      </w:r>
+      <w:r>
+        <w:rPr>
+          <w:i w:val="0"/>
+          <w:iCs w:val="0"/>
+        </w:rPr>
+        <w:fldChar w:fldCharType="begin"/>
+      </w:r>
+      <w:r>
+        <w:rPr>
+          <w:i w:val="0"/>
+          <w:iCs w:val="0"/>
+        </w:rPr>
+        <w:instrText xml:space="preserve"> SEQ Abbildung \* ARABIC </w:instrText>
+      </w:r>
+      <w:r>
+        <w:rPr>
+          <w:i w:val="0"/>
+          <w:iCs w:val="0"/>
+        </w:rPr>
+        <w:fldChar w:fldCharType="separate"/>
+      </w:r>
+      <w:r>
+        <w:rPr>
+          <w:i w:val="0"/>
+          <w:iCs w:val="0"/>
+          <w:noProof/>
+        </w:rPr>
+        <w:t>9</w:t>
+      </w:r>
+      <w:r>
+        <w:rPr>
+          <w:i w:val="0"/>
+          <w:iCs w:val="0"/>
+        </w:rPr>
+        <w:fldChar w:fldCharType="end"/>
+      </w:r>
+      <w:r>
+        <w:rPr>
+          <w:i w:val="0"/>
+          <w:iCs w:val="0"/>
+        </w:rPr>
+        <w:t xml:space="preserve"> - Erzeugung der Züge beim Läufer</w:t>
+      </w:r>
+    </w:p>
+    <w:p>
+      <w:pPr>
+        <w:keepNext/>
+        <w:spacing w:line="360" w:lineRule="auto"/>
+      </w:pPr>
+      <w:r>
+        <w:rPr>
+          <w:noProof/>
+          <w:lang w:val="de-DE"/>
+        </w:rPr>
+        <w:drawing>
+          <wp:inline distT="0" distB="0" distL="0" distR="0" wp14:anchorId="782758D0" wp14:editId="0FAF709A">
+            <wp:extent cx="2565070" cy="174325"/>
+            <wp:effectExtent l="0" t="0" r="0" b="0"/>
+            <wp:docPr id="14" name="Grafik 14"/>
+            <wp:cNvGraphicFramePr>
+              <a:graphicFrameLocks xmlns:a="http://schemas.openxmlformats.org/drawingml/2006/main" noChangeAspect="1"/>
+            </wp:cNvGraphicFramePr>
+            <a:graphic xmlns:a="http://schemas.openxmlformats.org/drawingml/2006/main">
+              <a:graphicData uri="http://schemas.openxmlformats.org/drawingml/2006/picture">
+                <pic:pic xmlns:pic="http://schemas.openxmlformats.org/drawingml/2006/picture">
+                  <pic:nvPicPr>
+                    <pic:cNvPr id="14" name="Grafik 14"/>
+                    <pic:cNvPicPr/>
+                  </pic:nvPicPr>
+                  <pic:blipFill>
+                    <a:blip r:embed="rId17">
+                      <a:extLst>
+                        <a:ext uri="{28A0092B-C50C-407E-A947-70E740481C1C}">
+                          <a14:useLocalDpi xmlns:a14="http://schemas.microsoft.com/office/drawing/2010/main" val="0"/>
+                        </a:ext>
+                      </a:extLst>
+                    </a:blip>
+                    <a:stretch>
+                      <a:fillRect/>
+                    </a:stretch>
+                  </pic:blipFill>
+                  <pic:spPr>
+                    <a:xfrm>
+                      <a:off x="0" y="0"/>
+                      <a:ext cx="3133325" cy="212944"/>
+                    </a:xfrm>
+                    <a:prstGeom prst="rect">
+                      <a:avLst/>
+                    </a:prstGeom>
+                  </pic:spPr>
+                </pic:pic>
+              </a:graphicData>
+            </a:graphic>
+          </wp:inline>
+        </w:drawing>
+      </w:r>
+    </w:p>
+    <w:p>
+      <w:pPr>
+        <w:pStyle w:val="Beschriftung"/>
+        <w:spacing w:line="360" w:lineRule="auto"/>
+        <w:rPr>
+          <w:i w:val="0"/>
+          <w:iCs w:val="0"/>
+          <w:lang w:val="de-DE"/>
+        </w:rPr>
+      </w:pPr>
+      <w:r>
+        <w:rPr>
+          <w:i w:val="0"/>
+          <w:iCs w:val="0"/>
+        </w:rPr>
+        <w:t xml:space="preserve">Abbildung </w:t>
+      </w:r>
+      <w:r>
+        <w:rPr>
+          <w:i w:val="0"/>
+          <w:iCs w:val="0"/>
+        </w:rPr>
+        <w:fldChar w:fldCharType="begin"/>
+      </w:r>
+      <w:r>
+        <w:rPr>
+          <w:i w:val="0"/>
+          <w:iCs w:val="0"/>
+        </w:rPr>
+        <w:instrText xml:space="preserve"> SEQ Abbildung \* ARABIC </w:instrText>
+      </w:r>
+      <w:r>
+        <w:rPr>
+          <w:i w:val="0"/>
+          <w:iCs w:val="0"/>
+        </w:rPr>
+        <w:fldChar w:fldCharType="separate"/>
+      </w:r>
+      <w:r>
+        <w:rPr>
+          <w:i w:val="0"/>
+          <w:iCs w:val="0"/>
+          <w:noProof/>
+        </w:rPr>
+        <w:t>10</w:t>
+      </w:r>
+      <w:r>
+        <w:rPr>
+          <w:i w:val="0"/>
+          <w:iCs w:val="0"/>
+        </w:rPr>
+        <w:fldChar w:fldCharType="end"/>
+      </w:r>
+      <w:r>
+        <w:rPr>
+          <w:i w:val="0"/>
+          <w:iCs w:val="0"/>
+        </w:rPr>
+        <w:t xml:space="preserve"> - Abstrakte Methode als Vorlage zur Implementierung</w:t>
+      </w:r>
+    </w:p>
+    <w:p>
+      <w:pPr>
+        <w:keepNext/>
+        <w:spacing w:line="360" w:lineRule="auto"/>
+      </w:pPr>
+      <w:r>
+        <w:rPr>
+          <w:noProof/>
+          <w:lang w:val="de-DE"/>
+        </w:rPr>
+        <w:drawing>
+          <wp:inline distT="0" distB="0" distL="0" distR="0" wp14:anchorId="7BE7F296" wp14:editId="07EEA1A2">
+            <wp:extent cx="3032570" cy="1531917"/>
+            <wp:effectExtent l="0" t="0" r="0" b="0"/>
+            <wp:docPr id="15" name="Grafik 15" descr="Ein Bild, das Text enthält.&#10;&#10;Automatisch generierte Beschreibung"/>
+            <wp:cNvGraphicFramePr>
+              <a:graphicFrameLocks xmlns:a="http://schemas.openxmlformats.org/drawingml/2006/main" noChangeAspect="1"/>
+            </wp:cNvGraphicFramePr>
+            <a:graphic xmlns:a="http://schemas.openxmlformats.org/drawingml/2006/main">
+              <a:graphicData uri="http://schemas.openxmlformats.org/drawingml/2006/picture">
+                <pic:pic xmlns:pic="http://schemas.openxmlformats.org/drawingml/2006/picture">
+                  <pic:nvPicPr>
+                    <pic:cNvPr id="15" name="Grafik 15" descr="Ein Bild, das Text enthält.&#10;&#10;Automatisch generierte Beschreibung"/>
+                    <pic:cNvPicPr/>
+                  </pic:nvPicPr>
+                  <pic:blipFill>
+                    <a:blip r:embed="rId18">
+                      <a:extLst>
+                        <a:ext uri="{28A0092B-C50C-407E-A947-70E740481C1C}">
+                          <a14:useLocalDpi xmlns:a14="http://schemas.microsoft.com/office/drawing/2010/main" val="0"/>
+                        </a:ext>
+                      </a:extLst>
+                    </a:blip>
+                    <a:stretch>
+                      <a:fillRect/>
+                    </a:stretch>
+                  </pic:blipFill>
+                  <pic:spPr>
+                    <a:xfrm>
+                      <a:off x="0" y="0"/>
+                      <a:ext cx="3067663" cy="1549644"/>
+                    </a:xfrm>
+                    <a:prstGeom prst="rect">
+                      <a:avLst/>
+                    </a:prstGeom>
+                  </pic:spPr>
+                </pic:pic>
+              </a:graphicData>
+            </a:graphic>
+          </wp:inline>
+        </w:drawing>
+      </w:r>
+    </w:p>
+    <w:p>
+      <w:pPr>
+        <w:pStyle w:val="Beschriftung"/>
+        <w:spacing w:line="360" w:lineRule="auto"/>
+        <w:rPr>
+          <w:i w:val="0"/>
+          <w:iCs w:val="0"/>
+          <w:lang w:val="de-DE"/>
+        </w:rPr>
+      </w:pPr>
+      <w:r>
+        <w:rPr>
+          <w:i w:val="0"/>
+          <w:iCs w:val="0"/>
+        </w:rPr>
+        <w:t xml:space="preserve">Abbildung </w:t>
+      </w:r>
+      <w:r>
+        <w:rPr>
+          <w:i w:val="0"/>
+          <w:iCs w:val="0"/>
+        </w:rPr>
+        <w:fldChar w:fldCharType="begin"/>
+      </w:r>
+      <w:r>
+        <w:rPr>
+          <w:i w:val="0"/>
+          <w:iCs w:val="0"/>
+        </w:rPr>
+        <w:instrText xml:space="preserve"> SEQ Abbildung \* ARABIC </w:instrText>
+      </w:r>
+      <w:r>
+        <w:rPr>
+          <w:i w:val="0"/>
+          <w:iCs w:val="0"/>
+        </w:rPr>
+        <w:fldChar w:fldCharType="separate"/>
+      </w:r>
+      <w:r>
+        <w:rPr>
+          <w:i w:val="0"/>
+          <w:iCs w:val="0"/>
+          <w:noProof/>
+        </w:rPr>
+        <w:t>11</w:t>
+      </w:r>
+      <w:r>
+        <w:rPr>
+          <w:i w:val="0"/>
+          <w:iCs w:val="0"/>
+        </w:rPr>
+        <w:fldChar w:fldCharType="end"/>
+      </w:r>
+      <w:r>
+        <w:rPr>
+          <w:i w:val="0"/>
+          <w:iCs w:val="0"/>
+        </w:rPr>
+        <w:t xml:space="preserve"> - Ausführung eines Zuges innerhalb der Figur</w:t>
+      </w:r>
+    </w:p>
+    <w:p>
+      <w:pPr>
+        <w:keepNext/>
+        <w:spacing w:line="360" w:lineRule="auto"/>
+      </w:pPr>
+      <w:r>
+        <w:rPr>
+          <w:noProof/>
+          <w:lang w:val="de-DE"/>
+        </w:rPr>
+        <w:drawing>
+          <wp:inline distT="0" distB="0" distL="0" distR="0" wp14:anchorId="0D1422AF" wp14:editId="65B12933">
+            <wp:extent cx="3613270" cy="1419101"/>
+            <wp:effectExtent l="0" t="0" r="6350" b="0"/>
+            <wp:docPr id="16" name="Grafik 16" descr="Ein Bild, das Text enthält.&#10;&#10;Automatisch generierte Beschreibung"/>
+            <wp:cNvGraphicFramePr>
+              <a:graphicFrameLocks xmlns:a="http://schemas.openxmlformats.org/drawingml/2006/main" noChangeAspect="1"/>
+            </wp:cNvGraphicFramePr>
+            <a:graphic xmlns:a="http://schemas.openxmlformats.org/drawingml/2006/main">
+              <a:graphicData uri="http://schemas.openxmlformats.org/drawingml/2006/picture">
+                <pic:pic xmlns:pic="http://schemas.openxmlformats.org/drawingml/2006/picture">
+                  <pic:nvPicPr>
+                    <pic:cNvPr id="16" name="Grafik 16" descr="Ein Bild, das Text enthält.&#10;&#10;Automatisch generierte Beschreibung"/>
+                    <pic:cNvPicPr/>
+                  </pic:nvPicPr>
+                  <pic:blipFill>
+                    <a:blip r:embed="rId19">
+                      <a:extLst>
+                        <a:ext uri="{28A0092B-C50C-407E-A947-70E740481C1C}">
+                          <a14:useLocalDpi xmlns:a14="http://schemas.microsoft.com/office/drawing/2010/main" val="0"/>
+                        </a:ext>
+                      </a:extLst>
+                    </a:blip>
+                    <a:stretch>
+                      <a:fillRect/>
+                    </a:stretch>
+                  </pic:blipFill>
+                  <pic:spPr>
+                    <a:xfrm>
+                      <a:off x="0" y="0"/>
+                      <a:ext cx="3686262" cy="1447768"/>
+                    </a:xfrm>
+                    <a:prstGeom prst="rect">
+                      <a:avLst/>
+                    </a:prstGeom>
+                  </pic:spPr>
+                </pic:pic>
+              </a:graphicData>
+            </a:graphic>
+          </wp:inline>
+        </w:drawing>
+      </w:r>
+    </w:p>
+    <w:p>
+      <w:pPr>
+        <w:pStyle w:val="Beschriftung"/>
+        <w:spacing w:line="360" w:lineRule="auto"/>
+        <w:rPr>
+          <w:i w:val="0"/>
+          <w:iCs w:val="0"/>
+          <w:lang w:val="de-DE"/>
+        </w:rPr>
+      </w:pPr>
+      <w:r>
+        <w:rPr>
+          <w:i w:val="0"/>
+          <w:iCs w:val="0"/>
+        </w:rPr>
+        <w:t xml:space="preserve">Abbildung </w:t>
+      </w:r>
+      <w:r>
+        <w:rPr>
+          <w:i w:val="0"/>
+          <w:iCs w:val="0"/>
+        </w:rPr>
+        <w:fldChar w:fldCharType="begin"/>
+      </w:r>
+      <w:r>
+        <w:rPr>
+          <w:i w:val="0"/>
+          <w:iCs w:val="0"/>
+        </w:rPr>
+        <w:instrText xml:space="preserve"> SEQ Abbildung \* ARABIC </w:instrText>
+      </w:r>
+      <w:r>
+        <w:rPr>
+          <w:i w:val="0"/>
+          <w:iCs w:val="0"/>
+        </w:rPr>
+        <w:fldChar w:fldCharType="separate"/>
+      </w:r>
+      <w:r>
+        <w:rPr>
+          <w:i w:val="0"/>
+          <w:iCs w:val="0"/>
+          <w:noProof/>
+        </w:rPr>
+        <w:t>12</w:t>
+      </w:r>
+      <w:r>
+        <w:rPr>
+          <w:i w:val="0"/>
+          <w:iCs w:val="0"/>
+        </w:rPr>
+        <w:fldChar w:fldCharType="end"/>
+      </w:r>
+      <w:r>
+        <w:rPr>
+          <w:i w:val="0"/>
+          <w:iCs w:val="0"/>
+        </w:rPr>
+        <w:t xml:space="preserve"> - Attribute eines Zuges</w:t>
+      </w:r>
+    </w:p>
+    <w:p>
+      <w:pPr>
+        <w:keepNext/>
+        <w:spacing w:line="360" w:lineRule="auto"/>
+      </w:pPr>
+      <w:r>
+        <w:rPr>
+          <w:noProof/>
+          <w:lang w:val="de-DE"/>
+        </w:rPr>
+        <w:lastRenderedPageBreak/>
+        <w:drawing>
+          <wp:inline distT="0" distB="0" distL="0" distR="0" wp14:anchorId="42814243" wp14:editId="37F3880B">
+            <wp:extent cx="3135085" cy="1762326"/>
+            <wp:effectExtent l="0" t="0" r="8255" b="9525"/>
+            <wp:docPr id="17" name="Grafik 17" descr="Ein Bild, das Text enthält.&#10;&#10;Automatisch generierte Beschreibung"/>
+            <wp:cNvGraphicFramePr>
+              <a:graphicFrameLocks xmlns:a="http://schemas.openxmlformats.org/drawingml/2006/main" noChangeAspect="1"/>
+            </wp:cNvGraphicFramePr>
+            <a:graphic xmlns:a="http://schemas.openxmlformats.org/drawingml/2006/main">
+              <a:graphicData uri="http://schemas.openxmlformats.org/drawingml/2006/picture">
+                <pic:pic xmlns:pic="http://schemas.openxmlformats.org/drawingml/2006/picture">
+                  <pic:nvPicPr>
+                    <pic:cNvPr id="17" name="Grafik 17" descr="Ein Bild, das Text enthält.&#10;&#10;Automatisch generierte Beschreibung"/>
+                    <pic:cNvPicPr/>
+                  </pic:nvPicPr>
+                  <pic:blipFill>
+                    <a:blip r:embed="rId20">
+                      <a:extLst>
+                        <a:ext uri="{28A0092B-C50C-407E-A947-70E740481C1C}">
+                          <a14:useLocalDpi xmlns:a14="http://schemas.microsoft.com/office/drawing/2010/main" val="0"/>
+                        </a:ext>
+                      </a:extLst>
+                    </a:blip>
+                    <a:stretch>
+                      <a:fillRect/>
+                    </a:stretch>
+                  </pic:blipFill>
+                  <pic:spPr>
+                    <a:xfrm>
+                      <a:off x="0" y="0"/>
+                      <a:ext cx="3140533" cy="1765388"/>
+                    </a:xfrm>
+                    <a:prstGeom prst="rect">
+                      <a:avLst/>
+                    </a:prstGeom>
+                  </pic:spPr>
+                </pic:pic>
+              </a:graphicData>
+            </a:graphic>
+          </wp:inline>
+        </w:drawing>
+      </w:r>
+    </w:p>
+    <w:p>
+      <w:pPr>
+        <w:pStyle w:val="Beschriftung"/>
+        <w:spacing w:line="360" w:lineRule="auto"/>
+        <w:rPr>
+          <w:i w:val="0"/>
+          <w:iCs w:val="0"/>
+          <w:lang w:val="de-DE"/>
+        </w:rPr>
+      </w:pPr>
+      <w:r>
+        <w:rPr>
+          <w:i w:val="0"/>
+          <w:iCs w:val="0"/>
+        </w:rPr>
+        <w:t xml:space="preserve">Abbildung </w:t>
+      </w:r>
+      <w:r>
+        <w:rPr>
+          <w:i w:val="0"/>
+          <w:iCs w:val="0"/>
+        </w:rPr>
+        <w:fldChar w:fldCharType="begin"/>
+      </w:r>
+      <w:r>
+        <w:rPr>
+          <w:i w:val="0"/>
+          <w:iCs w:val="0"/>
+        </w:rPr>
+        <w:instrText xml:space="preserve"> SEQ Abbildung \* ARABIC </w:instrText>
+      </w:r>
+      <w:r>
+        <w:rPr>
+          <w:i w:val="0"/>
+          <w:iCs w:val="0"/>
+        </w:rPr>
+        <w:fldChar w:fldCharType="separate"/>
+      </w:r>
+      <w:r>
+        <w:rPr>
+          <w:i w:val="0"/>
+          <w:iCs w:val="0"/>
+          <w:noProof/>
+        </w:rPr>
+        <w:t>13</w:t>
+      </w:r>
+      <w:r>
+        <w:rPr>
+          <w:i w:val="0"/>
+          <w:iCs w:val="0"/>
+        </w:rPr>
+        <w:fldChar w:fldCharType="end"/>
+      </w:r>
+      <w:r>
+        <w:rPr>
+          <w:i w:val="0"/>
+          <w:iCs w:val="0"/>
+        </w:rPr>
+        <w:t xml:space="preserve"> - Umrechnung von Reihe und Spalte zu x und y Koordinate</w:t>
+      </w:r>
+    </w:p>
+    <w:p>
+      <w:pPr>
+        <w:keepNext/>
+        <w:spacing w:line="360" w:lineRule="auto"/>
+      </w:pPr>
+      <w:r>
+        <w:rPr>
+          <w:noProof/>
+          <w:lang w:val="de-DE"/>
+        </w:rPr>
+        <w:drawing>
+          <wp:inline distT="0" distB="0" distL="0" distR="0" wp14:anchorId="2BE2CBEB" wp14:editId="0C147798">
+            <wp:extent cx="5808330" cy="2535382"/>
+            <wp:effectExtent l="0" t="0" r="2540" b="0"/>
+            <wp:docPr id="18" name="Grafik 18" descr="Ein Bild, das Text enthält.&#10;&#10;Automatisch generierte Beschreibung"/>
+            <wp:cNvGraphicFramePr>
+              <a:graphicFrameLocks xmlns:a="http://schemas.openxmlformats.org/drawingml/2006/main" noChangeAspect="1"/>
+            </wp:cNvGraphicFramePr>
+            <a:graphic xmlns:a="http://schemas.openxmlformats.org/drawingml/2006/main">
+              <a:graphicData uri="http://schemas.openxmlformats.org/drawingml/2006/picture">
+                <pic:pic xmlns:pic="http://schemas.openxmlformats.org/drawingml/2006/picture">
+                  <pic:nvPicPr>
+                    <pic:cNvPr id="18" name="Grafik 18" descr="Ein Bild, das Text enthält.&#10;&#10;Automatisch generierte Beschreibung"/>
+                    <pic:cNvPicPr/>
+                  </pic:nvPicPr>
+                  <pic:blipFill>
+                    <a:blip r:embed="rId21">
+                      <a:extLst>
+                        <a:ext uri="{28A0092B-C50C-407E-A947-70E740481C1C}">
+                          <a14:useLocalDpi xmlns:a14="http://schemas.microsoft.com/office/drawing/2010/main" val="0"/>
+                        </a:ext>
+                      </a:extLst>
+                    </a:blip>
+                    <a:stretch>
+                      <a:fillRect/>
+                    </a:stretch>
+                  </pic:blipFill>
+                  <pic:spPr>
+                    <a:xfrm>
+                      <a:off x="0" y="0"/>
+                      <a:ext cx="5945127" cy="2595095"/>
+                    </a:xfrm>
+                    <a:prstGeom prst="rect">
+                      <a:avLst/>
+                    </a:prstGeom>
+                  </pic:spPr>
+                </pic:pic>
+              </a:graphicData>
+            </a:graphic>
+          </wp:inline>
+        </w:drawing>
+      </w:r>
+    </w:p>
+    <w:p>
+      <w:pPr>
+        <w:pStyle w:val="Beschriftung"/>
+        <w:spacing w:line="360" w:lineRule="auto"/>
+        <w:rPr>
+          <w:i w:val="0"/>
+          <w:iCs w:val="0"/>
+          <w:lang w:val="de-DE"/>
+        </w:rPr>
+      </w:pPr>
+      <w:r>
+        <w:rPr>
+          <w:i w:val="0"/>
+          <w:iCs w:val="0"/>
+        </w:rPr>
+        <w:t xml:space="preserve">Abbildung </w:t>
+      </w:r>
+      <w:r>
+        <w:rPr>
+          <w:i w:val="0"/>
+          <w:iCs w:val="0"/>
+        </w:rPr>
+        <w:fldChar w:fldCharType="begin"/>
+      </w:r>
+      <w:r>
+        <w:rPr>
+          <w:i w:val="0"/>
+          <w:iCs w:val="0"/>
+        </w:rPr>
+        <w:instrText xml:space="preserve"> SEQ Abbildung \* ARABIC </w:instrText>
+      </w:r>
+      <w:r>
+        <w:rPr>
+          <w:i w:val="0"/>
+          <w:iCs w:val="0"/>
+        </w:rPr>
+        <w:fldChar w:fldCharType="separate"/>
+      </w:r>
+      <w:r>
+        <w:rPr>
+          <w:i w:val="0"/>
+          <w:iCs w:val="0"/>
+          <w:noProof/>
+        </w:rPr>
+        <w:t>14</w:t>
+      </w:r>
+      <w:r>
+        <w:rPr>
+          <w:i w:val="0"/>
+          <w:iCs w:val="0"/>
+        </w:rPr>
+        <w:fldChar w:fldCharType="end"/>
+      </w:r>
+      <w:r>
+        <w:rPr>
+          <w:i w:val="0"/>
+          <w:iCs w:val="0"/>
+        </w:rPr>
+        <w:t xml:space="preserve"> - Ausgabe in der Konsole</w:t>
+      </w:r>
+    </w:p>
+    <w:p>
+      <w:pPr>
+        <w:pStyle w:val="berschrift1"/>
+        <w:spacing w:line="360" w:lineRule="auto"/>
+        <w:jc w:val="both"/>
+        <w:rPr>
+          <w:rFonts w:asciiTheme="minorHAnsi" w:hAnsiTheme="minorHAnsi" w:cstheme="minorHAnsi"/>
+          <w:sz w:val="24"/>
+          <w:szCs w:val="24"/>
+          <w:lang w:val="de-DE"/>
+        </w:rPr>
+      </w:pPr>
+      <w:bookmarkStart w:id="8" w:name="_Toc64629855"/>
+      <w:r>
+        <w:rPr>
+          <w:rFonts w:asciiTheme="minorHAnsi" w:hAnsiTheme="minorHAnsi" w:cstheme="minorHAnsi"/>
+          <w:sz w:val="24"/>
+          <w:szCs w:val="24"/>
+          <w:lang w:val="de-DE"/>
+        </w:rPr>
+        <w:t>Unit Tests</w:t>
+      </w:r>
+      <w:bookmarkEnd w:id="8"/>
+    </w:p>
+    <w:p>
+      <w:pPr>
+        <w:spacing w:line="360" w:lineRule="auto"/>
+        <w:rPr>
+          <w:sz w:val="24"/>
+          <w:szCs w:val="24"/>
+          <w:lang w:val="de-DE"/>
+        </w:rPr>
+      </w:pPr>
+      <w:r>
+        <w:rPr>
+          <w:sz w:val="24"/>
+          <w:szCs w:val="24"/>
+          <w:lang w:val="de-DE"/>
+        </w:rPr>
+        <w:t>Beispiel</w:t>
+      </w:r>
+      <w:r>
+        <w:rPr>
+          <w:sz w:val="24"/>
+          <w:szCs w:val="24"/>
+          <w:lang w:val="de-DE"/>
+        </w:rPr>
+        <w:t xml:space="preserve"> Turm:</w:t>
+      </w:r>
+    </w:p>
+    <w:p>
+      <w:pPr>
+        <w:keepNext/>
+        <w:spacing w:line="360" w:lineRule="auto"/>
+      </w:pPr>
+      <w:r>
+        <w:rPr>
+          <w:noProof/>
           <w:sz w:val="24"/>
           <w:szCs w:val="24"/>
           <w:lang w:val="de-DE"/>
@@ -2108,32 +4552,1138 @@
       </w:r>
       <w:r>
         <w:rPr>
+          <w:noProof/>
+          <w:sz w:val="24"/>
+          <w:szCs w:val="24"/>
+          <w:lang w:val="de-DE"/>
+        </w:rPr>
+        <w:drawing>
+          <wp:inline distT="0" distB="0" distL="0" distR="0" wp14:anchorId="46EBA281" wp14:editId="494BA838">
+            <wp:extent cx="3420806" cy="1805049"/>
+            <wp:effectExtent l="0" t="0" r="8255" b="5080"/>
+            <wp:docPr id="9" name="Grafik 9" descr="Ein Bild, das Text enthält.&#10;&#10;Automatisch generierte Beschreibung"/>
+            <wp:cNvGraphicFramePr>
+              <a:graphicFrameLocks xmlns:a="http://schemas.openxmlformats.org/drawingml/2006/main" noChangeAspect="1"/>
+            </wp:cNvGraphicFramePr>
+            <a:graphic xmlns:a="http://schemas.openxmlformats.org/drawingml/2006/main">
+              <a:graphicData uri="http://schemas.openxmlformats.org/drawingml/2006/picture">
+                <pic:pic xmlns:pic="http://schemas.openxmlformats.org/drawingml/2006/picture">
+                  <pic:nvPicPr>
+                    <pic:cNvPr id="9" name="Grafik 9" descr="Ein Bild, das Text enthält.&#10;&#10;Automatisch generierte Beschreibung"/>
+                    <pic:cNvPicPr/>
+                  </pic:nvPicPr>
+                  <pic:blipFill>
+                    <a:blip r:embed="rId22" cstate="print">
+                      <a:extLst>
+                        <a:ext uri="{28A0092B-C50C-407E-A947-70E740481C1C}">
+                          <a14:useLocalDpi xmlns:a14="http://schemas.microsoft.com/office/drawing/2010/main" val="0"/>
+                        </a:ext>
+                      </a:extLst>
+                    </a:blip>
+                    <a:stretch>
+                      <a:fillRect/>
+                    </a:stretch>
+                  </pic:blipFill>
+                  <pic:spPr>
+                    <a:xfrm>
+                      <a:off x="0" y="0"/>
+                      <a:ext cx="3460335" cy="1825907"/>
+                    </a:xfrm>
+                    <a:prstGeom prst="rect">
+                      <a:avLst/>
+                    </a:prstGeom>
+                  </pic:spPr>
+                </pic:pic>
+              </a:graphicData>
+            </a:graphic>
+          </wp:inline>
+        </w:drawing>
+      </w:r>
+    </w:p>
+    <w:p>
+      <w:pPr>
+        <w:pStyle w:val="Beschriftung"/>
+        <w:spacing w:line="360" w:lineRule="auto"/>
+        <w:rPr>
+          <w:i w:val="0"/>
+          <w:iCs w:val="0"/>
+          <w:sz w:val="24"/>
+          <w:szCs w:val="24"/>
+          <w:lang w:val="de-DE"/>
+        </w:rPr>
+      </w:pPr>
+      <w:r>
+        <w:rPr>
+          <w:i w:val="0"/>
+          <w:iCs w:val="0"/>
+        </w:rPr>
+        <w:t xml:space="preserve">Abbildung </w:t>
+      </w:r>
+      <w:r>
+        <w:rPr>
+          <w:i w:val="0"/>
+          <w:iCs w:val="0"/>
+        </w:rPr>
+        <w:fldChar w:fldCharType="begin"/>
+      </w:r>
+      <w:r>
+        <w:rPr>
+          <w:i w:val="0"/>
+          <w:iCs w:val="0"/>
+        </w:rPr>
+        <w:instrText xml:space="preserve"> SEQ Abbildung \* ARABIC </w:instrText>
+      </w:r>
+      <w:r>
+        <w:rPr>
+          <w:i w:val="0"/>
+          <w:iCs w:val="0"/>
+        </w:rPr>
+        <w:fldChar w:fldCharType="separate"/>
+      </w:r>
+      <w:r>
+        <w:rPr>
+          <w:i w:val="0"/>
+          <w:iCs w:val="0"/>
+          <w:noProof/>
+        </w:rPr>
+        <w:t>15</w:t>
+      </w:r>
+      <w:r>
+        <w:rPr>
+          <w:i w:val="0"/>
+          <w:iCs w:val="0"/>
+        </w:rPr>
+        <w:fldChar w:fldCharType="end"/>
+      </w:r>
+      <w:r>
+        <w:rPr>
+          <w:i w:val="0"/>
+          <w:iCs w:val="0"/>
+        </w:rPr>
+        <w:t xml:space="preserve"> - Erstellung eines Testboards</w:t>
+      </w:r>
+    </w:p>
+    <w:p>
+      <w:pPr>
+        <w:keepNext/>
+        <w:spacing w:line="360" w:lineRule="auto"/>
+      </w:pPr>
+      <w:r>
+        <w:rPr>
+          <w:noProof/>
+          <w:sz w:val="24"/>
+          <w:szCs w:val="24"/>
+          <w:lang w:val="de-DE"/>
+        </w:rPr>
+        <w:lastRenderedPageBreak/>
+        <w:drawing>
+          <wp:inline distT="0" distB="0" distL="0" distR="0" wp14:anchorId="1316875B" wp14:editId="4C598F92">
+            <wp:extent cx="5760720" cy="1494155"/>
+            <wp:effectExtent l="0" t="0" r="0" b="0"/>
+            <wp:docPr id="10" name="Grafik 10" descr="Ein Bild, das Text enthält.&#10;&#10;Automatisch generierte Beschreibung"/>
+            <wp:cNvGraphicFramePr>
+              <a:graphicFrameLocks xmlns:a="http://schemas.openxmlformats.org/drawingml/2006/main" noChangeAspect="1"/>
+            </wp:cNvGraphicFramePr>
+            <a:graphic xmlns:a="http://schemas.openxmlformats.org/drawingml/2006/main">
+              <a:graphicData uri="http://schemas.openxmlformats.org/drawingml/2006/picture">
+                <pic:pic xmlns:pic="http://schemas.openxmlformats.org/drawingml/2006/picture">
+                  <pic:nvPicPr>
+                    <pic:cNvPr id="10" name="Grafik 10" descr="Ein Bild, das Text enthält.&#10;&#10;Automatisch generierte Beschreibung"/>
+                    <pic:cNvPicPr/>
+                  </pic:nvPicPr>
+                  <pic:blipFill>
+                    <a:blip r:embed="rId23">
+                      <a:extLst>
+                        <a:ext uri="{28A0092B-C50C-407E-A947-70E740481C1C}">
+                          <a14:useLocalDpi xmlns:a14="http://schemas.microsoft.com/office/drawing/2010/main" val="0"/>
+                        </a:ext>
+                      </a:extLst>
+                    </a:blip>
+                    <a:stretch>
+                      <a:fillRect/>
+                    </a:stretch>
+                  </pic:blipFill>
+                  <pic:spPr>
+                    <a:xfrm>
+                      <a:off x="0" y="0"/>
+                      <a:ext cx="5760720" cy="1494155"/>
+                    </a:xfrm>
+                    <a:prstGeom prst="rect">
+                      <a:avLst/>
+                    </a:prstGeom>
+                  </pic:spPr>
+                </pic:pic>
+              </a:graphicData>
+            </a:graphic>
+          </wp:inline>
+        </w:drawing>
+      </w:r>
+    </w:p>
+    <w:p>
+      <w:pPr>
+        <w:pStyle w:val="Beschriftung"/>
+        <w:spacing w:line="360" w:lineRule="auto"/>
+        <w:rPr>
+          <w:i w:val="0"/>
+          <w:iCs w:val="0"/>
+        </w:rPr>
+      </w:pPr>
+      <w:r>
+        <w:rPr>
+          <w:i w:val="0"/>
+          <w:iCs w:val="0"/>
+        </w:rPr>
+        <w:t xml:space="preserve">Abbildung </w:t>
+      </w:r>
+      <w:r>
+        <w:rPr>
+          <w:i w:val="0"/>
+          <w:iCs w:val="0"/>
+        </w:rPr>
+        <w:fldChar w:fldCharType="begin"/>
+      </w:r>
+      <w:r>
+        <w:rPr>
+          <w:i w:val="0"/>
+          <w:iCs w:val="0"/>
+        </w:rPr>
+        <w:instrText xml:space="preserve"> SEQ Abbildung \* ARABIC </w:instrText>
+      </w:r>
+      <w:r>
+        <w:rPr>
+          <w:i w:val="0"/>
+          <w:iCs w:val="0"/>
+        </w:rPr>
+        <w:fldChar w:fldCharType="separate"/>
+      </w:r>
+      <w:r>
+        <w:rPr>
+          <w:i w:val="0"/>
+          <w:iCs w:val="0"/>
+          <w:noProof/>
+        </w:rPr>
+        <w:t>16</w:t>
+      </w:r>
+      <w:r>
+        <w:rPr>
+          <w:i w:val="0"/>
+          <w:iCs w:val="0"/>
+        </w:rPr>
+        <w:fldChar w:fldCharType="end"/>
+      </w:r>
+      <w:r>
+        <w:rPr>
+          <w:i w:val="0"/>
+          <w:iCs w:val="0"/>
+        </w:rPr>
+        <w:t xml:space="preserve"> - Einbau von Hilfsfunktionen</w:t>
+      </w:r>
+    </w:p>
+    <w:p>
+      <w:pPr>
+        <w:keepNext/>
+        <w:spacing w:line="360" w:lineRule="auto"/>
+      </w:pPr>
+      <w:r>
+        <w:rPr>
+          <w:noProof/>
+          <w:sz w:val="24"/>
+          <w:szCs w:val="24"/>
+          <w:lang w:val="de-DE"/>
+        </w:rPr>
+        <w:drawing>
+          <wp:inline distT="0" distB="0" distL="0" distR="0" wp14:anchorId="6CC6C669" wp14:editId="22E5C51C">
+            <wp:extent cx="5760720" cy="1524000"/>
+            <wp:effectExtent l="0" t="0" r="0" b="0"/>
+            <wp:docPr id="11" name="Grafik 11" descr="Ein Bild, das Text enthält.&#10;&#10;Automatisch generierte Beschreibung"/>
+            <wp:cNvGraphicFramePr>
+              <a:graphicFrameLocks xmlns:a="http://schemas.openxmlformats.org/drawingml/2006/main" noChangeAspect="1"/>
+            </wp:cNvGraphicFramePr>
+            <a:graphic xmlns:a="http://schemas.openxmlformats.org/drawingml/2006/main">
+              <a:graphicData uri="http://schemas.openxmlformats.org/drawingml/2006/picture">
+                <pic:pic xmlns:pic="http://schemas.openxmlformats.org/drawingml/2006/picture">
+                  <pic:nvPicPr>
+                    <pic:cNvPr id="11" name="Grafik 11" descr="Ein Bild, das Text enthält.&#10;&#10;Automatisch generierte Beschreibung"/>
+                    <pic:cNvPicPr/>
+                  </pic:nvPicPr>
+                  <pic:blipFill>
+                    <a:blip r:embed="rId24">
+                      <a:extLst>
+                        <a:ext uri="{28A0092B-C50C-407E-A947-70E740481C1C}">
+                          <a14:useLocalDpi xmlns:a14="http://schemas.microsoft.com/office/drawing/2010/main" val="0"/>
+                        </a:ext>
+                      </a:extLst>
+                    </a:blip>
+                    <a:stretch>
+                      <a:fillRect/>
+                    </a:stretch>
+                  </pic:blipFill>
+                  <pic:spPr>
+                    <a:xfrm>
+                      <a:off x="0" y="0"/>
+                      <a:ext cx="5760720" cy="1524000"/>
+                    </a:xfrm>
+                    <a:prstGeom prst="rect">
+                      <a:avLst/>
+                    </a:prstGeom>
+                  </pic:spPr>
+                </pic:pic>
+              </a:graphicData>
+            </a:graphic>
+          </wp:inline>
+        </w:drawing>
+      </w:r>
+    </w:p>
+    <w:p>
+      <w:pPr>
+        <w:pStyle w:val="Beschriftung"/>
+        <w:spacing w:line="360" w:lineRule="auto"/>
+        <w:rPr>
+          <w:i w:val="0"/>
+          <w:iCs w:val="0"/>
+        </w:rPr>
+      </w:pPr>
+      <w:r>
+        <w:rPr>
+          <w:i w:val="0"/>
+          <w:iCs w:val="0"/>
+        </w:rPr>
+        <w:t xml:space="preserve">Abbildung </w:t>
+      </w:r>
+      <w:r>
+        <w:rPr>
+          <w:i w:val="0"/>
+          <w:iCs w:val="0"/>
+        </w:rPr>
+        <w:fldChar w:fldCharType="begin"/>
+      </w:r>
+      <w:r>
+        <w:rPr>
+          <w:i w:val="0"/>
+          <w:iCs w:val="0"/>
+        </w:rPr>
+        <w:instrText xml:space="preserve"> SEQ Abbildung \* ARABIC </w:instrText>
+      </w:r>
+      <w:r>
+        <w:rPr>
+          <w:i w:val="0"/>
+          <w:iCs w:val="0"/>
+        </w:rPr>
+        <w:fldChar w:fldCharType="separate"/>
+      </w:r>
+      <w:r>
+        <w:rPr>
+          <w:i w:val="0"/>
+          <w:iCs w:val="0"/>
+          <w:noProof/>
+        </w:rPr>
+        <w:t>17</w:t>
+      </w:r>
+      <w:r>
+        <w:rPr>
+          <w:i w:val="0"/>
+          <w:iCs w:val="0"/>
+        </w:rPr>
+        <w:fldChar w:fldCharType="end"/>
+      </w:r>
+      <w:r>
+        <w:rPr>
+          <w:i w:val="0"/>
+          <w:iCs w:val="0"/>
+        </w:rPr>
+        <w:t xml:space="preserve"> - Initialisierte Werte prüfen</w:t>
+      </w:r>
+    </w:p>
+    <w:p>
+      <w:pPr>
+        <w:keepNext/>
+        <w:spacing w:line="360" w:lineRule="auto"/>
+      </w:pPr>
+      <w:r>
+        <w:rPr>
+          <w:noProof/>
+          <w:sz w:val="24"/>
+          <w:szCs w:val="24"/>
+          <w:lang w:val="de-DE"/>
+        </w:rPr>
+        <w:drawing>
+          <wp:inline distT="0" distB="0" distL="0" distR="0" wp14:anchorId="50425C49" wp14:editId="33D65748">
+            <wp:extent cx="5760720" cy="1939290"/>
+            <wp:effectExtent l="0" t="0" r="0" b="3810"/>
+            <wp:docPr id="12" name="Grafik 12" descr="Ein Bild, das Text enthält.&#10;&#10;Automatisch generierte Beschreibung"/>
+            <wp:cNvGraphicFramePr>
+              <a:graphicFrameLocks xmlns:a="http://schemas.openxmlformats.org/drawingml/2006/main" noChangeAspect="1"/>
+            </wp:cNvGraphicFramePr>
+            <a:graphic xmlns:a="http://schemas.openxmlformats.org/drawingml/2006/main">
+              <a:graphicData uri="http://schemas.openxmlformats.org/drawingml/2006/picture">
+                <pic:pic xmlns:pic="http://schemas.openxmlformats.org/drawingml/2006/picture">
+                  <pic:nvPicPr>
+                    <pic:cNvPr id="12" name="Grafik 12" descr="Ein Bild, das Text enthält.&#10;&#10;Automatisch generierte Beschreibung"/>
+                    <pic:cNvPicPr/>
+                  </pic:nvPicPr>
+                  <pic:blipFill>
+                    <a:blip r:embed="rId25">
+                      <a:extLst>
+                        <a:ext uri="{28A0092B-C50C-407E-A947-70E740481C1C}">
+                          <a14:useLocalDpi xmlns:a14="http://schemas.microsoft.com/office/drawing/2010/main" val="0"/>
+                        </a:ext>
+                      </a:extLst>
+                    </a:blip>
+                    <a:stretch>
+                      <a:fillRect/>
+                    </a:stretch>
+                  </pic:blipFill>
+                  <pic:spPr>
+                    <a:xfrm>
+                      <a:off x="0" y="0"/>
+                      <a:ext cx="5760720" cy="1939290"/>
+                    </a:xfrm>
+                    <a:prstGeom prst="rect">
+                      <a:avLst/>
+                    </a:prstGeom>
+                  </pic:spPr>
+                </pic:pic>
+              </a:graphicData>
+            </a:graphic>
+          </wp:inline>
+        </w:drawing>
+      </w:r>
+    </w:p>
+    <w:p>
+      <w:pPr>
+        <w:pStyle w:val="Beschriftung"/>
+        <w:spacing w:line="360" w:lineRule="auto"/>
+        <w:rPr>
+          <w:i w:val="0"/>
+          <w:iCs w:val="0"/>
+          <w:sz w:val="24"/>
+          <w:szCs w:val="24"/>
+          <w:lang w:val="de-DE"/>
+        </w:rPr>
+      </w:pPr>
+      <w:r>
+        <w:rPr>
+          <w:i w:val="0"/>
+          <w:iCs w:val="0"/>
+        </w:rPr>
+        <w:t xml:space="preserve">Abbildung </w:t>
+      </w:r>
+      <w:r>
+        <w:rPr>
+          <w:i w:val="0"/>
+          <w:iCs w:val="0"/>
+        </w:rPr>
+        <w:fldChar w:fldCharType="begin"/>
+      </w:r>
+      <w:r>
+        <w:rPr>
+          <w:i w:val="0"/>
+          <w:iCs w:val="0"/>
+        </w:rPr>
+        <w:instrText xml:space="preserve"> SEQ Abbildung \* ARABIC </w:instrText>
+      </w:r>
+      <w:r>
+        <w:rPr>
+          <w:i w:val="0"/>
+          <w:iCs w:val="0"/>
+        </w:rPr>
+        <w:fldChar w:fldCharType="separate"/>
+      </w:r>
+      <w:r>
+        <w:rPr>
+          <w:i w:val="0"/>
+          <w:iCs w:val="0"/>
+          <w:noProof/>
+        </w:rPr>
+        <w:t>18</w:t>
+      </w:r>
+      <w:r>
+        <w:rPr>
+          <w:i w:val="0"/>
+          <w:iCs w:val="0"/>
+        </w:rPr>
+        <w:fldChar w:fldCharType="end"/>
+      </w:r>
+      <w:r>
+        <w:rPr>
+          <w:i w:val="0"/>
+          <w:iCs w:val="0"/>
+        </w:rPr>
+        <w:t xml:space="preserve"> - Diverse mögliche Züge testen</w:t>
+      </w:r>
+    </w:p>
+    <w:p>
+      <w:pPr>
+        <w:pStyle w:val="berschrift1"/>
+        <w:spacing w:line="360" w:lineRule="auto"/>
+        <w:jc w:val="both"/>
+        <w:rPr>
           <w:rFonts w:asciiTheme="minorHAnsi" w:hAnsiTheme="minorHAnsi" w:cstheme="minorHAnsi"/>
           <w:sz w:val="24"/>
           <w:szCs w:val="24"/>
           <w:lang w:val="de-DE"/>
         </w:rPr>
-        <w:t>Klassendiagramm</w:t>
-      </w:r>
-      <w:bookmarkEnd w:id="5"/>
-    </w:p>
-    <w:p>
-      <w:pPr>
+      </w:pPr>
+      <w:bookmarkStart w:id="9" w:name="_Toc64629856"/>
+      <w:r>
+        <w:rPr>
+          <w:rFonts w:asciiTheme="minorHAnsi" w:hAnsiTheme="minorHAnsi" w:cstheme="minorHAnsi"/>
+          <w:sz w:val="24"/>
+          <w:szCs w:val="24"/>
+          <w:lang w:val="de-DE"/>
+        </w:rPr>
+        <w:t>Ergebnis</w:t>
+      </w:r>
+      <w:bookmarkEnd w:id="9"/>
+    </w:p>
+    <w:p>
+      <w:pPr>
+        <w:keepNext/>
+        <w:spacing w:line="360" w:lineRule="auto"/>
+      </w:pPr>
+      <w:r>
+        <w:rPr>
+          <w:noProof/>
+          <w:lang w:val="de-DE"/>
+        </w:rPr>
+        <w:drawing>
+          <wp:inline distT="0" distB="0" distL="0" distR="0" wp14:anchorId="1A2ACBAF" wp14:editId="5CE27E39">
+            <wp:extent cx="2373953" cy="1698171"/>
+            <wp:effectExtent l="0" t="0" r="7620" b="0"/>
+            <wp:docPr id="19" name="Grafik 19"/>
+            <wp:cNvGraphicFramePr>
+              <a:graphicFrameLocks xmlns:a="http://schemas.openxmlformats.org/drawingml/2006/main" noChangeAspect="1"/>
+            </wp:cNvGraphicFramePr>
+            <a:graphic xmlns:a="http://schemas.openxmlformats.org/drawingml/2006/main">
+              <a:graphicData uri="http://schemas.openxmlformats.org/drawingml/2006/picture">
+                <pic:pic xmlns:pic="http://schemas.openxmlformats.org/drawingml/2006/picture">
+                  <pic:nvPicPr>
+                    <pic:cNvPr id="0" name="Picture 1"/>
+                    <pic:cNvPicPr>
+                      <a:picLocks noChangeAspect="1" noChangeArrowheads="1"/>
+                    </pic:cNvPicPr>
+                  </pic:nvPicPr>
+                  <pic:blipFill>
+                    <a:blip r:embed="rId26">
+                      <a:extLst>
+                        <a:ext uri="{28A0092B-C50C-407E-A947-70E740481C1C}">
+                          <a14:useLocalDpi xmlns:a14="http://schemas.microsoft.com/office/drawing/2010/main" val="0"/>
+                        </a:ext>
+                      </a:extLst>
+                    </a:blip>
+                    <a:srcRect/>
+                    <a:stretch>
+                      <a:fillRect/>
+                    </a:stretch>
+                  </pic:blipFill>
+                  <pic:spPr bwMode="auto">
+                    <a:xfrm>
+                      <a:off x="0" y="0"/>
+                      <a:ext cx="2373953" cy="1698171"/>
+                    </a:xfrm>
+                    <a:prstGeom prst="rect">
+                      <a:avLst/>
+                    </a:prstGeom>
+                    <a:noFill/>
+                    <a:ln>
+                      <a:noFill/>
+                    </a:ln>
+                  </pic:spPr>
+                </pic:pic>
+              </a:graphicData>
+            </a:graphic>
+          </wp:inline>
+        </w:drawing>
+      </w:r>
+    </w:p>
+    <w:p>
+      <w:pPr>
+        <w:pStyle w:val="Beschriftung"/>
+        <w:spacing w:line="360" w:lineRule="auto"/>
+        <w:rPr>
+          <w:i w:val="0"/>
+          <w:iCs w:val="0"/>
+          <w:lang w:val="de-DE"/>
+        </w:rPr>
+      </w:pPr>
+      <w:r>
+        <w:rPr>
+          <w:i w:val="0"/>
+          <w:iCs w:val="0"/>
+        </w:rPr>
+        <w:t xml:space="preserve">Abbildung </w:t>
+      </w:r>
+      <w:r>
+        <w:rPr>
+          <w:i w:val="0"/>
+          <w:iCs w:val="0"/>
+        </w:rPr>
+        <w:fldChar w:fldCharType="begin"/>
+      </w:r>
+      <w:r>
+        <w:rPr>
+          <w:i w:val="0"/>
+          <w:iCs w:val="0"/>
+        </w:rPr>
+        <w:instrText xml:space="preserve"> SEQ Abbildung \* ARABIC </w:instrText>
+      </w:r>
+      <w:r>
+        <w:rPr>
+          <w:i w:val="0"/>
+          <w:iCs w:val="0"/>
+        </w:rPr>
+        <w:fldChar w:fldCharType="separate"/>
+      </w:r>
+      <w:r>
+        <w:rPr>
+          <w:i w:val="0"/>
+          <w:iCs w:val="0"/>
+          <w:noProof/>
+        </w:rPr>
+        <w:t>19</w:t>
+      </w:r>
+      <w:r>
+        <w:rPr>
+          <w:i w:val="0"/>
+          <w:iCs w:val="0"/>
+        </w:rPr>
+        <w:fldChar w:fldCharType="end"/>
+      </w:r>
+      <w:r>
+        <w:rPr>
+          <w:i w:val="0"/>
+          <w:iCs w:val="0"/>
+        </w:rPr>
+        <w:t xml:space="preserve"> - Startaufstellung</w:t>
+      </w:r>
+    </w:p>
+    <w:p>
+      <w:pPr>
+        <w:keepNext/>
+        <w:spacing w:line="360" w:lineRule="auto"/>
+      </w:pPr>
+      <w:r>
+        <w:rPr>
+          <w:noProof/>
+          <w:lang w:val="de-DE"/>
+        </w:rPr>
+        <w:lastRenderedPageBreak/>
+        <w:drawing>
+          <wp:inline distT="0" distB="0" distL="0" distR="0" wp14:anchorId="0BD7F131" wp14:editId="39BAB69F">
+            <wp:extent cx="2369925" cy="1775361"/>
+            <wp:effectExtent l="0" t="0" r="0" b="2540"/>
+            <wp:docPr id="28" name="Grafik 28"/>
+            <wp:cNvGraphicFramePr>
+              <a:graphicFrameLocks xmlns:a="http://schemas.openxmlformats.org/drawingml/2006/main" noChangeAspect="1"/>
+            </wp:cNvGraphicFramePr>
+            <a:graphic xmlns:a="http://schemas.openxmlformats.org/drawingml/2006/main">
+              <a:graphicData uri="http://schemas.openxmlformats.org/drawingml/2006/picture">
+                <pic:pic xmlns:pic="http://schemas.openxmlformats.org/drawingml/2006/picture">
+                  <pic:nvPicPr>
+                    <pic:cNvPr id="0" name="Picture 10"/>
+                    <pic:cNvPicPr>
+                      <a:picLocks noChangeAspect="1" noChangeArrowheads="1"/>
+                    </pic:cNvPicPr>
+                  </pic:nvPicPr>
+                  <pic:blipFill>
+                    <a:blip r:embed="rId27">
+                      <a:extLst>
+                        <a:ext uri="{28A0092B-C50C-407E-A947-70E740481C1C}">
+                          <a14:useLocalDpi xmlns:a14="http://schemas.microsoft.com/office/drawing/2010/main" val="0"/>
+                        </a:ext>
+                      </a:extLst>
+                    </a:blip>
+                    <a:srcRect/>
+                    <a:stretch>
+                      <a:fillRect/>
+                    </a:stretch>
+                  </pic:blipFill>
+                  <pic:spPr bwMode="auto">
+                    <a:xfrm>
+                      <a:off x="0" y="0"/>
+                      <a:ext cx="2369925" cy="1775361"/>
+                    </a:xfrm>
+                    <a:prstGeom prst="rect">
+                      <a:avLst/>
+                    </a:prstGeom>
+                    <a:noFill/>
+                    <a:ln>
+                      <a:noFill/>
+                    </a:ln>
+                  </pic:spPr>
+                </pic:pic>
+              </a:graphicData>
+            </a:graphic>
+          </wp:inline>
+        </w:drawing>
+      </w:r>
+    </w:p>
+    <w:p>
+      <w:pPr>
+        <w:pStyle w:val="Beschriftung"/>
+        <w:spacing w:line="360" w:lineRule="auto"/>
+        <w:rPr>
+          <w:i w:val="0"/>
+          <w:iCs w:val="0"/>
+          <w:lang w:val="de-DE"/>
+        </w:rPr>
+      </w:pPr>
+      <w:r>
+        <w:rPr>
+          <w:i w:val="0"/>
+          <w:iCs w:val="0"/>
+        </w:rPr>
+        <w:t xml:space="preserve">Abbildung </w:t>
+      </w:r>
+      <w:r>
+        <w:rPr>
+          <w:i w:val="0"/>
+          <w:iCs w:val="0"/>
+        </w:rPr>
+        <w:fldChar w:fldCharType="begin"/>
+      </w:r>
+      <w:r>
+        <w:rPr>
+          <w:i w:val="0"/>
+          <w:iCs w:val="0"/>
+        </w:rPr>
+        <w:instrText xml:space="preserve"> SEQ Abbildung \* ARABIC </w:instrText>
+      </w:r>
+      <w:r>
+        <w:rPr>
+          <w:i w:val="0"/>
+          <w:iCs w:val="0"/>
+        </w:rPr>
+        <w:fldChar w:fldCharType="separate"/>
+      </w:r>
+      <w:r>
+        <w:rPr>
+          <w:i w:val="0"/>
+          <w:iCs w:val="0"/>
+          <w:noProof/>
+        </w:rPr>
+        <w:t>20</w:t>
+      </w:r>
+      <w:r>
+        <w:rPr>
+          <w:i w:val="0"/>
+          <w:iCs w:val="0"/>
+        </w:rPr>
+        <w:fldChar w:fldCharType="end"/>
+      </w:r>
+      <w:r>
+        <w:rPr>
+          <w:i w:val="0"/>
+          <w:iCs w:val="0"/>
+        </w:rPr>
+        <w:t xml:space="preserve"> - Weißer Springer ist auf f3 gezogen</w:t>
+      </w:r>
+    </w:p>
+    <w:p>
+      <w:pPr>
+        <w:keepNext/>
+        <w:spacing w:line="360" w:lineRule="auto"/>
+      </w:pPr>
+      <w:r>
+        <w:rPr>
+          <w:noProof/>
+          <w:lang w:val="de-DE"/>
+        </w:rPr>
+        <w:drawing>
+          <wp:inline distT="0" distB="0" distL="0" distR="0" wp14:anchorId="2F874403" wp14:editId="1E303054">
+            <wp:extent cx="2381002" cy="1753534"/>
+            <wp:effectExtent l="0" t="0" r="635" b="0"/>
+            <wp:docPr id="29" name="Grafik 29"/>
+            <wp:cNvGraphicFramePr>
+              <a:graphicFrameLocks xmlns:a="http://schemas.openxmlformats.org/drawingml/2006/main" noChangeAspect="1"/>
+            </wp:cNvGraphicFramePr>
+            <a:graphic xmlns:a="http://schemas.openxmlformats.org/drawingml/2006/main">
+              <a:graphicData uri="http://schemas.openxmlformats.org/drawingml/2006/picture">
+                <pic:pic xmlns:pic="http://schemas.openxmlformats.org/drawingml/2006/picture">
+                  <pic:nvPicPr>
+                    <pic:cNvPr id="0" name="Picture 11"/>
+                    <pic:cNvPicPr>
+                      <a:picLocks noChangeAspect="1" noChangeArrowheads="1"/>
+                    </pic:cNvPicPr>
+                  </pic:nvPicPr>
+                  <pic:blipFill>
+                    <a:blip r:embed="rId28">
+                      <a:extLst>
+                        <a:ext uri="{28A0092B-C50C-407E-A947-70E740481C1C}">
+                          <a14:useLocalDpi xmlns:a14="http://schemas.microsoft.com/office/drawing/2010/main" val="0"/>
+                        </a:ext>
+                      </a:extLst>
+                    </a:blip>
+                    <a:srcRect/>
+                    <a:stretch>
+                      <a:fillRect/>
+                    </a:stretch>
+                  </pic:blipFill>
+                  <pic:spPr bwMode="auto">
+                    <a:xfrm>
+                      <a:off x="0" y="0"/>
+                      <a:ext cx="2381002" cy="1753534"/>
+                    </a:xfrm>
+                    <a:prstGeom prst="rect">
+                      <a:avLst/>
+                    </a:prstGeom>
+                    <a:noFill/>
+                    <a:ln>
+                      <a:noFill/>
+                    </a:ln>
+                  </pic:spPr>
+                </pic:pic>
+              </a:graphicData>
+            </a:graphic>
+          </wp:inline>
+        </w:drawing>
+      </w:r>
+    </w:p>
+    <w:p>
+      <w:pPr>
+        <w:pStyle w:val="Beschriftung"/>
+        <w:spacing w:line="360" w:lineRule="auto"/>
+        <w:rPr>
+          <w:i w:val="0"/>
+          <w:iCs w:val="0"/>
+          <w:lang w:val="de-DE"/>
+        </w:rPr>
+      </w:pPr>
+      <w:r>
+        <w:rPr>
+          <w:i w:val="0"/>
+          <w:iCs w:val="0"/>
+        </w:rPr>
+        <w:t xml:space="preserve">Abbildung </w:t>
+      </w:r>
+      <w:r>
+        <w:rPr>
+          <w:i w:val="0"/>
+          <w:iCs w:val="0"/>
+        </w:rPr>
+        <w:fldChar w:fldCharType="begin"/>
+      </w:r>
+      <w:r>
+        <w:rPr>
+          <w:i w:val="0"/>
+          <w:iCs w:val="0"/>
+        </w:rPr>
+        <w:instrText xml:space="preserve"> SEQ Abbildung \* ARABIC </w:instrText>
+      </w:r>
+      <w:r>
+        <w:rPr>
+          <w:i w:val="0"/>
+          <w:iCs w:val="0"/>
+        </w:rPr>
+        <w:fldChar w:fldCharType="separate"/>
+      </w:r>
+      <w:r>
+        <w:rPr>
+          <w:i w:val="0"/>
+          <w:iCs w:val="0"/>
+          <w:noProof/>
+        </w:rPr>
+        <w:t>21</w:t>
+      </w:r>
+      <w:r>
+        <w:rPr>
+          <w:i w:val="0"/>
+          <w:iCs w:val="0"/>
+        </w:rPr>
+        <w:fldChar w:fldCharType="end"/>
+      </w:r>
+      <w:r>
+        <w:rPr>
+          <w:i w:val="0"/>
+          <w:iCs w:val="0"/>
+        </w:rPr>
+        <w:t xml:space="preserve"> - Schwarzer Bauer ist auf e5 gezogen</w:t>
+      </w:r>
+    </w:p>
+    <w:p>
+      <w:pPr>
+        <w:keepNext/>
+        <w:spacing w:line="360" w:lineRule="auto"/>
+      </w:pPr>
+      <w:r>
+        <w:rPr>
+          <w:noProof/>
+          <w:lang w:val="de-DE"/>
+        </w:rPr>
+        <w:drawing>
+          <wp:inline distT="0" distB="0" distL="0" distR="0" wp14:anchorId="74AB9A13" wp14:editId="27730E29">
+            <wp:extent cx="2386940" cy="1757188"/>
+            <wp:effectExtent l="0" t="0" r="0" b="6350"/>
+            <wp:docPr id="30" name="Grafik 30"/>
+            <wp:cNvGraphicFramePr>
+              <a:graphicFrameLocks xmlns:a="http://schemas.openxmlformats.org/drawingml/2006/main" noChangeAspect="1"/>
+            </wp:cNvGraphicFramePr>
+            <a:graphic xmlns:a="http://schemas.openxmlformats.org/drawingml/2006/main">
+              <a:graphicData uri="http://schemas.openxmlformats.org/drawingml/2006/picture">
+                <pic:pic xmlns:pic="http://schemas.openxmlformats.org/drawingml/2006/picture">
+                  <pic:nvPicPr>
+                    <pic:cNvPr id="0" name="Picture 12"/>
+                    <pic:cNvPicPr>
+                      <a:picLocks noChangeAspect="1" noChangeArrowheads="1"/>
+                    </pic:cNvPicPr>
+                  </pic:nvPicPr>
+                  <pic:blipFill>
+                    <a:blip r:embed="rId29">
+                      <a:extLst>
+                        <a:ext uri="{28A0092B-C50C-407E-A947-70E740481C1C}">
+                          <a14:useLocalDpi xmlns:a14="http://schemas.microsoft.com/office/drawing/2010/main" val="0"/>
+                        </a:ext>
+                      </a:extLst>
+                    </a:blip>
+                    <a:srcRect/>
+                    <a:stretch>
+                      <a:fillRect/>
+                    </a:stretch>
+                  </pic:blipFill>
+                  <pic:spPr bwMode="auto">
+                    <a:xfrm>
+                      <a:off x="0" y="0"/>
+                      <a:ext cx="2386940" cy="1757188"/>
+                    </a:xfrm>
+                    <a:prstGeom prst="rect">
+                      <a:avLst/>
+                    </a:prstGeom>
+                    <a:noFill/>
+                    <a:ln>
+                      <a:noFill/>
+                    </a:ln>
+                  </pic:spPr>
+                </pic:pic>
+              </a:graphicData>
+            </a:graphic>
+          </wp:inline>
+        </w:drawing>
+      </w:r>
+    </w:p>
+    <w:p>
+      <w:pPr>
+        <w:pStyle w:val="Beschriftung"/>
+        <w:spacing w:line="360" w:lineRule="auto"/>
+        <w:rPr>
+          <w:i w:val="0"/>
+          <w:iCs w:val="0"/>
+          <w:lang w:val="de-DE"/>
+        </w:rPr>
+      </w:pPr>
+      <w:r>
+        <w:rPr>
+          <w:i w:val="0"/>
+          <w:iCs w:val="0"/>
+        </w:rPr>
+        <w:t xml:space="preserve">Abbildung </w:t>
+      </w:r>
+      <w:r>
+        <w:rPr>
+          <w:i w:val="0"/>
+          <w:iCs w:val="0"/>
+        </w:rPr>
+        <w:fldChar w:fldCharType="begin"/>
+      </w:r>
+      <w:r>
+        <w:rPr>
+          <w:i w:val="0"/>
+          <w:iCs w:val="0"/>
+        </w:rPr>
+        <w:instrText xml:space="preserve"> SEQ Abbildung \* ARABIC </w:instrText>
+      </w:r>
+      <w:r>
+        <w:rPr>
+          <w:i w:val="0"/>
+          <w:iCs w:val="0"/>
+        </w:rPr>
+        <w:fldChar w:fldCharType="separate"/>
+      </w:r>
+      <w:r>
+        <w:rPr>
+          <w:i w:val="0"/>
+          <w:iCs w:val="0"/>
+          <w:noProof/>
+        </w:rPr>
+        <w:t>22</w:t>
+      </w:r>
+      <w:r>
+        <w:rPr>
+          <w:i w:val="0"/>
+          <w:iCs w:val="0"/>
+        </w:rPr>
+        <w:fldChar w:fldCharType="end"/>
+      </w:r>
+      <w:r>
+        <w:rPr>
+          <w:i w:val="0"/>
+          <w:iCs w:val="0"/>
+        </w:rPr>
+        <w:t xml:space="preserve"> - Weißer Springer auf f3 wurde vom Spieler ausgewählt und mögliche Züge werden angezeigt</w:t>
+      </w:r>
+    </w:p>
+    <w:p>
+      <w:pPr>
+        <w:keepNext/>
+        <w:spacing w:line="360" w:lineRule="auto"/>
+      </w:pPr>
+      <w:r>
+        <w:rPr>
+          <w:noProof/>
+          <w:lang w:val="de-DE"/>
+        </w:rPr>
+        <w:drawing>
+          <wp:inline distT="0" distB="0" distL="0" distR="0" wp14:anchorId="65DAAE2E" wp14:editId="64B8FA9C">
+            <wp:extent cx="2493818" cy="1846486"/>
+            <wp:effectExtent l="0" t="0" r="1905" b="1905"/>
+            <wp:docPr id="31" name="Grafik 31"/>
+            <wp:cNvGraphicFramePr>
+              <a:graphicFrameLocks xmlns:a="http://schemas.openxmlformats.org/drawingml/2006/main" noChangeAspect="1"/>
+            </wp:cNvGraphicFramePr>
+            <a:graphic xmlns:a="http://schemas.openxmlformats.org/drawingml/2006/main">
+              <a:graphicData uri="http://schemas.openxmlformats.org/drawingml/2006/picture">
+                <pic:pic xmlns:pic="http://schemas.openxmlformats.org/drawingml/2006/picture">
+                  <pic:nvPicPr>
+                    <pic:cNvPr id="0" name="Picture 13"/>
+                    <pic:cNvPicPr>
+                      <a:picLocks noChangeAspect="1" noChangeArrowheads="1"/>
+                    </pic:cNvPicPr>
+                  </pic:nvPicPr>
+                  <pic:blipFill>
+                    <a:blip r:embed="rId30">
+                      <a:extLst>
+                        <a:ext uri="{28A0092B-C50C-407E-A947-70E740481C1C}">
+                          <a14:useLocalDpi xmlns:a14="http://schemas.microsoft.com/office/drawing/2010/main" val="0"/>
+                        </a:ext>
+                      </a:extLst>
+                    </a:blip>
+                    <a:srcRect/>
+                    <a:stretch>
+                      <a:fillRect/>
+                    </a:stretch>
+                  </pic:blipFill>
+                  <pic:spPr bwMode="auto">
+                    <a:xfrm>
+                      <a:off x="0" y="0"/>
+                      <a:ext cx="2493818" cy="1846486"/>
+                    </a:xfrm>
+                    <a:prstGeom prst="rect">
+                      <a:avLst/>
+                    </a:prstGeom>
+                    <a:noFill/>
+                    <a:ln>
+                      <a:noFill/>
+                    </a:ln>
+                  </pic:spPr>
+                </pic:pic>
+              </a:graphicData>
+            </a:graphic>
+          </wp:inline>
+        </w:drawing>
+      </w:r>
+    </w:p>
+    <w:p>
+      <w:pPr>
+        <w:pStyle w:val="Beschriftung"/>
+        <w:spacing w:line="360" w:lineRule="auto"/>
+        <w:rPr>
+          <w:i w:val="0"/>
+          <w:iCs w:val="0"/>
+          <w:lang w:val="de-DE"/>
+        </w:rPr>
+      </w:pPr>
+      <w:r>
+        <w:rPr>
+          <w:i w:val="0"/>
+          <w:iCs w:val="0"/>
+        </w:rPr>
+        <w:t xml:space="preserve">Abbildung </w:t>
+      </w:r>
+      <w:r>
+        <w:rPr>
+          <w:i w:val="0"/>
+          <w:iCs w:val="0"/>
+        </w:rPr>
+        <w:fldChar w:fldCharType="begin"/>
+      </w:r>
+      <w:r>
+        <w:rPr>
+          <w:i w:val="0"/>
+          <w:iCs w:val="0"/>
+        </w:rPr>
+        <w:instrText xml:space="preserve"> SEQ Abbildung \* ARABIC </w:instrText>
+      </w:r>
+      <w:r>
+        <w:rPr>
+          <w:i w:val="0"/>
+          <w:iCs w:val="0"/>
+        </w:rPr>
+        <w:fldChar w:fldCharType="separate"/>
+      </w:r>
+      <w:r>
+        <w:rPr>
+          <w:i w:val="0"/>
+          <w:iCs w:val="0"/>
+          <w:noProof/>
+        </w:rPr>
+        <w:t>23</w:t>
+      </w:r>
+      <w:r>
+        <w:rPr>
+          <w:i w:val="0"/>
+          <w:iCs w:val="0"/>
+        </w:rPr>
+        <w:fldChar w:fldCharType="end"/>
+      </w:r>
+      <w:r>
+        <w:rPr>
+          <w:i w:val="0"/>
+          <w:iCs w:val="0"/>
+        </w:rPr>
+        <w:t xml:space="preserve"> - Weißer Springer schlägt schwarzen Bauer</w:t>
+      </w:r>
+    </w:p>
+    <w:p>
+      <w:pPr>
+        <w:pStyle w:val="berschrift1"/>
         <w:spacing w:line="360" w:lineRule="auto"/>
         <w:jc w:val="both"/>
         <w:rPr>
-          <w:sz w:val="24"/>
-          <w:szCs w:val="24"/>
-          <w:lang w:val="de-DE"/>
-        </w:rPr>
-      </w:pPr>
-      <w:r>
-        <w:rPr>
-          <w:sz w:val="24"/>
-          <w:szCs w:val="24"/>
-          <w:lang w:val="de-DE"/>
-        </w:rPr>
-        <w:t>…</w:t>
+          <w:rFonts w:asciiTheme="minorHAnsi" w:hAnsiTheme="minorHAnsi" w:cstheme="minorHAnsi"/>
+          <w:sz w:val="24"/>
+          <w:szCs w:val="24"/>
+          <w:lang w:val="de-DE"/>
+        </w:rPr>
+      </w:pPr>
+      <w:bookmarkStart w:id="10" w:name="_Toc64629857"/>
+      <w:r>
+        <w:rPr>
+          <w:rFonts w:asciiTheme="minorHAnsi" w:hAnsiTheme="minorHAnsi" w:cstheme="minorHAnsi"/>
+          <w:sz w:val="24"/>
+          <w:szCs w:val="24"/>
+          <w:lang w:val="de-DE"/>
+        </w:rPr>
+        <w:lastRenderedPageBreak/>
+        <w:t>Ausblick</w:t>
+      </w:r>
+      <w:bookmarkEnd w:id="10"/>
+    </w:p>
+    <w:p>
+      <w:pPr>
+        <w:spacing w:line="360" w:lineRule="auto"/>
+        <w:jc w:val="both"/>
+        <w:rPr>
+          <w:sz w:val="24"/>
+          <w:szCs w:val="24"/>
+          <w:lang w:val="de-DE"/>
+        </w:rPr>
+      </w:pPr>
+      <w:r>
+        <w:rPr>
+          <w:sz w:val="24"/>
+          <w:szCs w:val="24"/>
+          <w:lang w:val="de-DE"/>
+        </w:rPr>
+        <w:t xml:space="preserve">Als erstes werde ich die restlichen Unit Tests fertig schreiben, danach die gefundenen Fehler im Programm beheben und erst im gut funktionierenden Programm die User Experience ansprechender gestalten. Weiters habe ich eine Umsetzung mit einem Spielserver und einem Webclient in Planung. </w:t>
       </w:r>
     </w:p>
     <w:p>
@@ -2148,7 +5698,7 @@
           <w:lang w:val="de-DE"/>
         </w:rPr>
       </w:pPr>
-      <w:bookmarkStart w:id="6" w:name="_Toc64556605"/>
+      <w:bookmarkStart w:id="11" w:name="_Toc64629858"/>
       <w:r>
         <w:rPr>
           <w:rFonts w:asciiTheme="minorHAnsi" w:hAnsiTheme="minorHAnsi" w:cstheme="minorHAnsi"/>
@@ -2156,107 +5706,36 @@
           <w:szCs w:val="24"/>
           <w:lang w:val="de-DE"/>
         </w:rPr>
-        <w:t>Umsetzung</w:t>
-      </w:r>
-      <w:bookmarkEnd w:id="6"/>
-    </w:p>
-    <w:p>
-      <w:pPr>
-        <w:pStyle w:val="berschrift1"/>
-        <w:spacing w:line="360" w:lineRule="auto"/>
-        <w:jc w:val="both"/>
-        <w:rPr>
-          <w:rFonts w:asciiTheme="minorHAnsi" w:hAnsiTheme="minorHAnsi" w:cstheme="minorHAnsi"/>
-          <w:sz w:val="24"/>
-          <w:szCs w:val="24"/>
-          <w:lang w:val="de-DE"/>
-        </w:rPr>
-      </w:pPr>
-      <w:bookmarkStart w:id="7" w:name="_Toc64556606"/>
-      <w:r>
-        <w:rPr>
-          <w:rFonts w:asciiTheme="minorHAnsi" w:hAnsiTheme="minorHAnsi" w:cstheme="minorHAnsi"/>
-          <w:sz w:val="24"/>
-          <w:szCs w:val="24"/>
-          <w:lang w:val="de-DE"/>
-        </w:rPr>
-        <w:t>Unit Tests</w:t>
-      </w:r>
-      <w:bookmarkEnd w:id="7"/>
-    </w:p>
-    <w:p>
-      <w:pPr>
-        <w:pStyle w:val="berschrift1"/>
-        <w:spacing w:line="360" w:lineRule="auto"/>
-        <w:jc w:val="both"/>
-        <w:rPr>
-          <w:rFonts w:asciiTheme="minorHAnsi" w:hAnsiTheme="minorHAnsi" w:cstheme="minorHAnsi"/>
-          <w:sz w:val="24"/>
-          <w:szCs w:val="24"/>
-          <w:lang w:val="de-DE"/>
-        </w:rPr>
-      </w:pPr>
-      <w:bookmarkStart w:id="8" w:name="_Toc64556607"/>
-      <w:r>
-        <w:rPr>
-          <w:rFonts w:asciiTheme="minorHAnsi" w:hAnsiTheme="minorHAnsi" w:cstheme="minorHAnsi"/>
-          <w:sz w:val="24"/>
-          <w:szCs w:val="24"/>
-          <w:lang w:val="de-DE"/>
-        </w:rPr>
-        <w:t>Ergebnis</w:t>
-      </w:r>
-      <w:bookmarkEnd w:id="8"/>
-    </w:p>
-    <w:p>
-      <w:pPr>
-        <w:pStyle w:val="berschrift1"/>
-        <w:spacing w:line="360" w:lineRule="auto"/>
-        <w:jc w:val="both"/>
-        <w:rPr>
-          <w:rFonts w:asciiTheme="minorHAnsi" w:hAnsiTheme="minorHAnsi" w:cstheme="minorHAnsi"/>
-          <w:sz w:val="24"/>
-          <w:szCs w:val="24"/>
-          <w:lang w:val="de-DE"/>
-        </w:rPr>
-      </w:pPr>
-      <w:bookmarkStart w:id="9" w:name="_Toc64556608"/>
-      <w:r>
-        <w:rPr>
-          <w:rFonts w:asciiTheme="minorHAnsi" w:hAnsiTheme="minorHAnsi" w:cstheme="minorHAnsi"/>
-          <w:sz w:val="24"/>
-          <w:szCs w:val="24"/>
-          <w:lang w:val="de-DE"/>
-        </w:rPr>
-        <w:t>Ausblick</w:t>
-      </w:r>
-      <w:bookmarkEnd w:id="9"/>
-    </w:p>
-    <w:p>
-      <w:pPr>
-        <w:pStyle w:val="berschrift1"/>
-        <w:spacing w:line="360" w:lineRule="auto"/>
-        <w:jc w:val="both"/>
-        <w:rPr>
-          <w:rFonts w:asciiTheme="minorHAnsi" w:hAnsiTheme="minorHAnsi" w:cstheme="minorHAnsi"/>
-          <w:sz w:val="24"/>
-          <w:szCs w:val="24"/>
-          <w:lang w:val="de-DE"/>
-        </w:rPr>
-      </w:pPr>
-      <w:r>
-        <w:rPr>
-          <w:rFonts w:asciiTheme="minorHAnsi" w:hAnsiTheme="minorHAnsi" w:cstheme="minorHAnsi"/>
-          <w:sz w:val="24"/>
-          <w:szCs w:val="24"/>
-          <w:lang w:val="de-DE"/>
-        </w:rPr>
         <w:t>Quellen</w:t>
       </w:r>
+      <w:bookmarkEnd w:id="11"/>
+    </w:p>
+    <w:p>
+      <w:pPr>
+        <w:spacing w:line="360" w:lineRule="auto"/>
+        <w:rPr>
+          <w:lang w:val="de-DE"/>
+        </w:rPr>
+      </w:pPr>
+      <w:r>
+        <w:rPr>
+          <w:lang w:val="de-DE"/>
+        </w:rPr>
+        <w:t xml:space="preserve">Abbildung 1-7: </w:t>
+      </w:r>
+      <w:hyperlink r:id="rId31" w:history="1">
+        <w:r>
+          <w:rPr>
+            <w:rStyle w:val="Hyperlink"/>
+            <w:lang w:val="de-DE"/>
+          </w:rPr>
+          <w:t>https://en.wikipedia.org/wiki/Chess</w:t>
+        </w:r>
+      </w:hyperlink>
     </w:p>
     <w:sectPr>
-      <w:headerReference w:type="default" r:id="rId15"/>
-      <w:footerReference w:type="default" r:id="rId16"/>
+      <w:headerReference w:type="default" r:id="rId32"/>
+      <w:footerReference w:type="default" r:id="rId33"/>
       <w:pgSz w:w="11906" w:h="16838"/>
       <w:pgMar w:top="1417" w:right="1417" w:bottom="1134" w:left="1417" w:header="708" w:footer="708" w:gutter="0"/>
       <w:cols w:space="708"/>
@@ -2441,7 +5920,18 @@
         <w:lang w:val="de-DE"/>
       </w:rPr>
       <w:tab/>
-      <w:t>2AHINF</w:t>
+    </w:r>
+    <w:r>
+      <w:rPr>
+        <w:lang w:val="de-DE"/>
+      </w:rPr>
+      <w:t>3</w:t>
+    </w:r>
+    <w:r>
+      <w:rPr>
+        <w:lang w:val="de-DE"/>
+      </w:rPr>
+      <w:t>AHINF</w:t>
     </w:r>
   </w:p>
 </w:hdr>
@@ -2562,8 +6052,124 @@
       </w:rPr>
     </w:lvl>
   </w:abstractNum>
+  <w:abstractNum w:abstractNumId="1" w15:restartNumberingAfterBreak="0">
+    <w:nsid w:val="347F239E"/>
+    <w:multiLevelType w:val="hybridMultilevel"/>
+    <w:tmpl w:val="41941956"/>
+    <w:lvl w:ilvl="0" w:tplc="0C070001">
+      <w:start w:val="1"/>
+      <w:numFmt w:val="bullet"/>
+      <w:lvlText w:val=""/>
+      <w:lvlJc w:val="left"/>
+      <w:pPr>
+        <w:ind w:left="720" w:hanging="360"/>
+      </w:pPr>
+      <w:rPr>
+        <w:rFonts w:ascii="Symbol" w:hAnsi="Symbol" w:hint="default"/>
+      </w:rPr>
+    </w:lvl>
+    <w:lvl w:ilvl="1" w:tplc="0C070003">
+      <w:start w:val="1"/>
+      <w:numFmt w:val="bullet"/>
+      <w:lvlText w:val="o"/>
+      <w:lvlJc w:val="left"/>
+      <w:pPr>
+        <w:ind w:left="1440" w:hanging="360"/>
+      </w:pPr>
+      <w:rPr>
+        <w:rFonts w:ascii="Courier New" w:hAnsi="Courier New" w:cs="Courier New" w:hint="default"/>
+      </w:rPr>
+    </w:lvl>
+    <w:lvl w:ilvl="2" w:tplc="0C070005" w:tentative="1">
+      <w:start w:val="1"/>
+      <w:numFmt w:val="bullet"/>
+      <w:lvlText w:val=""/>
+      <w:lvlJc w:val="left"/>
+      <w:pPr>
+        <w:ind w:left="2160" w:hanging="360"/>
+      </w:pPr>
+      <w:rPr>
+        <w:rFonts w:ascii="Wingdings" w:hAnsi="Wingdings" w:hint="default"/>
+      </w:rPr>
+    </w:lvl>
+    <w:lvl w:ilvl="3" w:tplc="0C070001" w:tentative="1">
+      <w:start w:val="1"/>
+      <w:numFmt w:val="bullet"/>
+      <w:lvlText w:val=""/>
+      <w:lvlJc w:val="left"/>
+      <w:pPr>
+        <w:ind w:left="2880" w:hanging="360"/>
+      </w:pPr>
+      <w:rPr>
+        <w:rFonts w:ascii="Symbol" w:hAnsi="Symbol" w:hint="default"/>
+      </w:rPr>
+    </w:lvl>
+    <w:lvl w:ilvl="4" w:tplc="0C070003" w:tentative="1">
+      <w:start w:val="1"/>
+      <w:numFmt w:val="bullet"/>
+      <w:lvlText w:val="o"/>
+      <w:lvlJc w:val="left"/>
+      <w:pPr>
+        <w:ind w:left="3600" w:hanging="360"/>
+      </w:pPr>
+      <w:rPr>
+        <w:rFonts w:ascii="Courier New" w:hAnsi="Courier New" w:cs="Courier New" w:hint="default"/>
+      </w:rPr>
+    </w:lvl>
+    <w:lvl w:ilvl="5" w:tplc="0C070005" w:tentative="1">
+      <w:start w:val="1"/>
+      <w:numFmt w:val="bullet"/>
+      <w:lvlText w:val=""/>
+      <w:lvlJc w:val="left"/>
+      <w:pPr>
+        <w:ind w:left="4320" w:hanging="360"/>
+      </w:pPr>
+      <w:rPr>
+        <w:rFonts w:ascii="Wingdings" w:hAnsi="Wingdings" w:hint="default"/>
+      </w:rPr>
+    </w:lvl>
+    <w:lvl w:ilvl="6" w:tplc="0C070001" w:tentative="1">
+      <w:start w:val="1"/>
+      <w:numFmt w:val="bullet"/>
+      <w:lvlText w:val=""/>
+      <w:lvlJc w:val="left"/>
+      <w:pPr>
+        <w:ind w:left="5040" w:hanging="360"/>
+      </w:pPr>
+      <w:rPr>
+        <w:rFonts w:ascii="Symbol" w:hAnsi="Symbol" w:hint="default"/>
+      </w:rPr>
+    </w:lvl>
+    <w:lvl w:ilvl="7" w:tplc="0C070003" w:tentative="1">
+      <w:start w:val="1"/>
+      <w:numFmt w:val="bullet"/>
+      <w:lvlText w:val="o"/>
+      <w:lvlJc w:val="left"/>
+      <w:pPr>
+        <w:ind w:left="5760" w:hanging="360"/>
+      </w:pPr>
+      <w:rPr>
+        <w:rFonts w:ascii="Courier New" w:hAnsi="Courier New" w:cs="Courier New" w:hint="default"/>
+      </w:rPr>
+    </w:lvl>
+    <w:lvl w:ilvl="8" w:tplc="0C070005" w:tentative="1">
+      <w:start w:val="1"/>
+      <w:numFmt w:val="bullet"/>
+      <w:lvlText w:val=""/>
+      <w:lvlJc w:val="left"/>
+      <w:pPr>
+        <w:ind w:left="6480" w:hanging="360"/>
+      </w:pPr>
+      <w:rPr>
+        <w:rFonts w:ascii="Wingdings" w:hAnsi="Wingdings" w:hint="default"/>
+      </w:rPr>
+    </w:lvl>
+  </w:abstractNum>
   <w:num w:numId="1">
     <w:abstractNumId w:val="0"/>
+  </w:num>
+  <w:num w:numId="2">
+    <w:abstractNumId w:val="1"/>
   </w:num>
 </w:numbering>
 </file>
@@ -3277,6 +6883,18 @@
       <w:szCs w:val="18"/>
     </w:rPr>
   </w:style>
+  <w:style w:type="character" w:styleId="NichtaufgelsteErwhnung">
+    <w:name w:val="Unresolved Mention"/>
+    <w:basedOn w:val="Absatz-Standardschriftart"/>
+    <w:uiPriority w:val="99"/>
+    <w:semiHidden/>
+    <w:unhideWhenUsed/>
+    <w:rsid w:val="00F458EA"/>
+    <w:rPr>
+      <w:color w:val="605E5C"/>
+      <w:shd w:val="clear" w:color="auto" w:fill="E1DFDD"/>
+    </w:rPr>
+  </w:style>
 </w:styles>
 </file>
 

</xml_diff>